<commit_message>
Update system requirements section, to reflect that game also runs on Linux x64
</commit_message>
<xml_diff>
--- a/WireFu Game Doc.docx
+++ b/WireFu Game Doc.docx
@@ -8,11 +8,7 @@
         <w:spacing w:after="0" w:before="0"/>
       </w:pPr>
       <w:r>
-        <w:rPr>
-          <w:rFonts w:ascii="Berlin Sans FB" w:hAnsi="Berlin Sans FB"/>
-          <w:sz w:val="72"/>
-          <w:szCs w:val="72"/>
-        </w:rPr>
+        <w:rPr/>
       </w:r>
     </w:p>
     <w:p>
@@ -21,11 +17,7 @@
         <w:spacing w:after="0" w:before="0"/>
       </w:pPr>
       <w:r>
-        <w:rPr>
-          <w:rFonts w:ascii="Berlin Sans FB" w:hAnsi="Berlin Sans FB"/>
-          <w:sz w:val="72"/>
-          <w:szCs w:val="72"/>
-        </w:rPr>
+        <w:rPr/>
       </w:r>
     </w:p>
     <w:p>
@@ -34,11 +26,7 @@
         <w:spacing w:after="0" w:before="0"/>
       </w:pPr>
       <w:r>
-        <w:rPr>
-          <w:rFonts w:ascii="Berlin Sans FB" w:hAnsi="Berlin Sans FB"/>
-          <w:sz w:val="72"/>
-          <w:szCs w:val="72"/>
-        </w:rPr>
+        <w:rPr/>
       </w:r>
     </w:p>
     <w:p>
@@ -47,11 +35,7 @@
         <w:spacing w:after="0" w:before="0"/>
       </w:pPr>
       <w:r>
-        <w:rPr>
-          <w:rFonts w:ascii="Berlin Sans FB" w:hAnsi="Berlin Sans FB"/>
-          <w:sz w:val="72"/>
-          <w:szCs w:val="72"/>
-        </w:rPr>
+        <w:rPr/>
       </w:r>
     </w:p>
     <w:p>
@@ -60,11 +44,7 @@
         <w:spacing w:after="0" w:before="0"/>
       </w:pPr>
       <w:r>
-        <w:rPr>
-          <w:rFonts w:ascii="Berlin Sans FB" w:hAnsi="Berlin Sans FB"/>
-          <w:sz w:val="72"/>
-          <w:szCs w:val="72"/>
-        </w:rPr>
+        <w:rPr/>
       </w:r>
     </w:p>
     <w:p>
@@ -101,11 +81,7 @@
         <w:spacing w:after="0" w:before="0"/>
       </w:pPr>
       <w:r>
-        <w:rPr>
-          <w:rFonts w:ascii="Berlin Sans FB" w:hAnsi="Berlin Sans FB"/>
-          <w:sz w:val="32"/>
-          <w:szCs w:val="32"/>
-        </w:rPr>
+        <w:rPr/>
       </w:r>
     </w:p>
     <w:p>
@@ -114,11 +90,7 @@
         <w:spacing w:after="0" w:before="0"/>
       </w:pPr>
       <w:r>
-        <w:rPr>
-          <w:rFonts w:ascii="Berlin Sans FB" w:hAnsi="Berlin Sans FB"/>
-          <w:sz w:val="32"/>
-          <w:szCs w:val="32"/>
-        </w:rPr>
+        <w:rPr/>
       </w:r>
     </w:p>
     <w:p>
@@ -127,11 +99,7 @@
         <w:spacing w:after="0" w:before="0"/>
       </w:pPr>
       <w:r>
-        <w:rPr>
-          <w:rFonts w:ascii="Berlin Sans FB" w:hAnsi="Berlin Sans FB"/>
-          <w:sz w:val="32"/>
-          <w:szCs w:val="32"/>
-        </w:rPr>
+        <w:rPr/>
       </w:r>
     </w:p>
     <w:p>
@@ -140,11 +108,7 @@
         <w:spacing w:after="0" w:before="0"/>
       </w:pPr>
       <w:r>
-        <w:rPr>
-          <w:rFonts w:ascii="Berlin Sans FB" w:hAnsi="Berlin Sans FB"/>
-          <w:sz w:val="32"/>
-          <w:szCs w:val="32"/>
-        </w:rPr>
+        <w:rPr/>
       </w:r>
     </w:p>
     <w:p>
@@ -153,11 +117,7 @@
         <w:spacing w:after="0" w:before="0"/>
       </w:pPr>
       <w:r>
-        <w:rPr>
-          <w:rFonts w:ascii="Berlin Sans FB" w:hAnsi="Berlin Sans FB"/>
-          <w:sz w:val="32"/>
-          <w:szCs w:val="32"/>
-        </w:rPr>
+        <w:rPr/>
       </w:r>
     </w:p>
     <w:p>
@@ -166,11 +126,7 @@
         <w:spacing w:after="0" w:before="0"/>
       </w:pPr>
       <w:r>
-        <w:rPr>
-          <w:rFonts w:ascii="Berlin Sans FB" w:hAnsi="Berlin Sans FB"/>
-          <w:sz w:val="32"/>
-          <w:szCs w:val="32"/>
-        </w:rPr>
+        <w:rPr/>
       </w:r>
     </w:p>
     <w:p>
@@ -179,11 +135,7 @@
         <w:spacing w:after="0" w:before="0"/>
       </w:pPr>
       <w:r>
-        <w:rPr>
-          <w:rFonts w:ascii="Berlin Sans FB" w:hAnsi="Berlin Sans FB"/>
-          <w:sz w:val="32"/>
-          <w:szCs w:val="32"/>
-        </w:rPr>
+        <w:rPr/>
       </w:r>
     </w:p>
     <w:p>
@@ -192,11 +144,7 @@
         <w:spacing w:after="0" w:before="0"/>
       </w:pPr>
       <w:r>
-        <w:rPr>
-          <w:rFonts w:ascii="Berlin Sans FB" w:hAnsi="Berlin Sans FB"/>
-          <w:sz w:val="32"/>
-          <w:szCs w:val="32"/>
-        </w:rPr>
+        <w:rPr/>
       </w:r>
     </w:p>
     <w:p>
@@ -205,11 +153,7 @@
         <w:spacing w:after="0" w:before="0"/>
       </w:pPr>
       <w:r>
-        <w:rPr>
-          <w:rFonts w:ascii="Berlin Sans FB" w:hAnsi="Berlin Sans FB"/>
-          <w:sz w:val="32"/>
-          <w:szCs w:val="32"/>
-        </w:rPr>
+        <w:rPr/>
       </w:r>
     </w:p>
     <w:p>
@@ -218,11 +162,7 @@
         <w:spacing w:after="0" w:before="0"/>
       </w:pPr>
       <w:r>
-        <w:rPr>
-          <w:rFonts w:ascii="Berlin Sans FB" w:hAnsi="Berlin Sans FB"/>
-          <w:sz w:val="32"/>
-          <w:szCs w:val="32"/>
-        </w:rPr>
+        <w:rPr/>
       </w:r>
     </w:p>
     <w:p>
@@ -231,11 +171,7 @@
         <w:spacing w:after="0" w:before="0"/>
       </w:pPr>
       <w:r>
-        <w:rPr>
-          <w:rFonts w:ascii="Berlin Sans FB" w:hAnsi="Berlin Sans FB"/>
-          <w:sz w:val="32"/>
-          <w:szCs w:val="32"/>
-        </w:rPr>
+        <w:rPr/>
       </w:r>
     </w:p>
     <w:p>
@@ -244,11 +180,7 @@
         <w:spacing w:after="0" w:before="0"/>
       </w:pPr>
       <w:r>
-        <w:rPr>
-          <w:rFonts w:ascii="Berlin Sans FB" w:hAnsi="Berlin Sans FB"/>
-          <w:sz w:val="32"/>
-          <w:szCs w:val="32"/>
-        </w:rPr>
+        <w:rPr/>
       </w:r>
     </w:p>
     <w:p>
@@ -311,6 +243,10 @@
       <w:pPr>
         <w:pStyle w:val="style1"/>
         <w:pageBreakBefore/>
+        <w:numPr>
+          <w:ilvl w:val="0"/>
+          <w:numId w:val="1"/>
+        </w:numPr>
       </w:pPr>
       <w:r>
         <w:rPr/>
@@ -322,29 +258,33 @@
         <w:pStyle w:val="style2"/>
         <w:numPr>
           <w:ilvl w:val="1"/>
+          <w:numId w:val="2"/>
+        </w:numPr>
+      </w:pPr>
+      <w:r>
+        <w:rPr/>
+        <w:t>Copyright Information</w:t>
+      </w:r>
+    </w:p>
+    <w:p>
+      <w:pPr>
+        <w:pStyle w:val="style0"/>
+      </w:pPr>
+      <w:r>
+        <w:rPr/>
+        <w:t>The development of this game will be for educational purposes in learning about game design. The use and demonstration of this game may be used for educational purposes. Some of the content within the game such as artwork, music, and sounds have been borrowed and will be utilized under the Fair Use law of the U.S. Code: 17 U.S.C. § 107.</w:t>
+      </w:r>
+    </w:p>
+    <w:p>
+      <w:pPr>
+        <w:pStyle w:val="style1"/>
+        <w:numPr>
+          <w:ilvl w:val="0"/>
           <w:numId w:val="1"/>
         </w:numPr>
       </w:pPr>
       <w:r>
         <w:rPr/>
-        <w:t>Copyright Information</w:t>
-      </w:r>
-    </w:p>
-    <w:p>
-      <w:pPr>
-        <w:pStyle w:val="style0"/>
-      </w:pPr>
-      <w:r>
-        <w:rPr/>
-        <w:t>The development of this game will be for educational purposes in learning about game design. The use and demonstration of this game may be used for educational purposes. Some of the content within the game such as artwork, music, and sounds have been borrowed and will be utilized under the Fair Use law of the U.S. Code: 17 U.S.C. § 107.</w:t>
-      </w:r>
-    </w:p>
-    <w:p>
-      <w:pPr>
-        <w:pStyle w:val="style1"/>
-      </w:pPr>
-      <w:r>
-        <w:rPr/>
         <w:t>Section I: Project Overview</w:t>
       </w:r>
     </w:p>
@@ -353,7 +293,7 @@
         <w:pStyle w:val="style2"/>
         <w:numPr>
           <w:ilvl w:val="1"/>
-          <w:numId w:val="1"/>
+          <w:numId w:val="2"/>
         </w:numPr>
       </w:pPr>
       <w:r>
@@ -363,7 +303,7 @@
     </w:p>
     <w:p>
       <w:pPr>
-        <w:pStyle w:val="style34"/>
+        <w:pStyle w:val="style37"/>
       </w:pPr>
       <w:r>
         <w:rPr/>
@@ -372,6 +312,7 @@
       <w:hyperlink r:id="rId2">
         <w:r>
           <w:rPr>
+            <w:rStyle w:val="style22"/>
             <w:rStyle w:val="style22"/>
           </w:rPr>
           <w:t>hjung5@masonlive.gmu.edu</w:t>
@@ -380,7 +321,7 @@
     </w:p>
     <w:p>
       <w:pPr>
-        <w:pStyle w:val="style34"/>
+        <w:pStyle w:val="style37"/>
       </w:pPr>
       <w:r>
         <w:rPr/>
@@ -389,6 +330,7 @@
       <w:hyperlink r:id="rId3">
         <w:r>
           <w:rPr>
+            <w:rStyle w:val="style22"/>
             <w:rStyle w:val="style22"/>
           </w:rPr>
           <w:t>jko5@masonlive.gmu.edu</w:t>
@@ -397,7 +339,7 @@
     </w:p>
     <w:p>
       <w:pPr>
-        <w:pStyle w:val="style34"/>
+        <w:pStyle w:val="style37"/>
       </w:pPr>
       <w:r>
         <w:rPr/>
@@ -406,6 +348,7 @@
       <w:hyperlink r:id="rId4">
         <w:r>
           <w:rPr>
+            <w:rStyle w:val="style22"/>
             <w:rStyle w:val="style22"/>
           </w:rPr>
           <w:t>uvillago@masonlive.gmu.edu</w:t>
@@ -417,7 +360,7 @@
         <w:pStyle w:val="style3"/>
         <w:numPr>
           <w:ilvl w:val="2"/>
-          <w:numId w:val="1"/>
+          <w:numId w:val="2"/>
         </w:numPr>
       </w:pPr>
       <w:r>
@@ -430,7 +373,7 @@
         <w:pStyle w:val="style4"/>
         <w:numPr>
           <w:ilvl w:val="3"/>
-          <w:numId w:val="1"/>
+          <w:numId w:val="2"/>
         </w:numPr>
         <w:ind w:hanging="0" w:left="360" w:right="0"/>
       </w:pPr>
@@ -443,7 +386,7 @@
       <w:pPr>
         <w:pStyle w:val="style0"/>
         <w:tabs>
-          <w:tab w:leader="none" w:pos="720" w:val="left"/>
+          <w:tab w:leader="none" w:pos="1080" w:val="left"/>
         </w:tabs>
         <w:ind w:hanging="0" w:left="360" w:right="0"/>
       </w:pPr>
@@ -457,7 +400,7 @@
         <w:pStyle w:val="style4"/>
         <w:numPr>
           <w:ilvl w:val="3"/>
-          <w:numId w:val="1"/>
+          <w:numId w:val="2"/>
         </w:numPr>
         <w:ind w:hanging="0" w:left="360" w:right="0"/>
       </w:pPr>
@@ -470,7 +413,7 @@
       <w:pPr>
         <w:pStyle w:val="style0"/>
         <w:tabs>
-          <w:tab w:leader="none" w:pos="720" w:val="left"/>
+          <w:tab w:leader="none" w:pos="1080" w:val="left"/>
         </w:tabs>
         <w:ind w:hanging="0" w:left="360" w:right="0"/>
       </w:pPr>
@@ -484,7 +427,7 @@
         <w:pStyle w:val="style4"/>
         <w:numPr>
           <w:ilvl w:val="3"/>
-          <w:numId w:val="1"/>
+          <w:numId w:val="2"/>
         </w:numPr>
         <w:ind w:hanging="0" w:left="360" w:right="0"/>
         <w:jc w:val="both"/>
@@ -498,7 +441,7 @@
       <w:pPr>
         <w:pStyle w:val="style0"/>
         <w:tabs>
-          <w:tab w:leader="none" w:pos="720" w:val="left"/>
+          <w:tab w:leader="none" w:pos="1080" w:val="left"/>
         </w:tabs>
         <w:ind w:hanging="0" w:left="360" w:right="0"/>
         <w:jc w:val="both"/>
@@ -513,7 +456,7 @@
         <w:pStyle w:val="style4"/>
         <w:numPr>
           <w:ilvl w:val="3"/>
-          <w:numId w:val="1"/>
+          <w:numId w:val="2"/>
         </w:numPr>
         <w:ind w:hanging="0" w:left="360" w:right="0"/>
         <w:jc w:val="both"/>
@@ -527,7 +470,7 @@
       <w:pPr>
         <w:pStyle w:val="style0"/>
         <w:tabs>
-          <w:tab w:leader="none" w:pos="720" w:val="left"/>
+          <w:tab w:leader="none" w:pos="1080" w:val="left"/>
         </w:tabs>
         <w:ind w:hanging="0" w:left="360" w:right="0"/>
         <w:jc w:val="both"/>
@@ -542,39 +485,364 @@
         <w:pStyle w:val="style3"/>
         <w:numPr>
           <w:ilvl w:val="2"/>
+          <w:numId w:val="2"/>
+        </w:numPr>
+      </w:pPr>
+      <w:r>
+        <w:rPr/>
+        <w:t>Programming team</w:t>
+      </w:r>
+    </w:p>
+    <w:p>
+      <w:pPr>
+        <w:pStyle w:val="style37"/>
+      </w:pPr>
+      <w:r>
+        <w:rPr/>
+        <w:t>Hwan Jung</w:t>
+      </w:r>
+    </w:p>
+    <w:p>
+      <w:pPr>
+        <w:pStyle w:val="style37"/>
+      </w:pPr>
+      <w:r>
+        <w:rPr/>
+        <w:t>Jason Ko</w:t>
+      </w:r>
+    </w:p>
+    <w:p>
+      <w:pPr>
+        <w:pStyle w:val="style0"/>
+      </w:pPr>
+      <w:r>
+        <w:rPr/>
+        <w:t>Ulysses Villagomez</w:t>
+      </w:r>
+    </w:p>
+    <w:p>
+      <w:pPr>
+        <w:pStyle w:val="style2"/>
+        <w:numPr>
+          <w:ilvl w:val="1"/>
+          <w:numId w:val="2"/>
+        </w:numPr>
+      </w:pPr>
+      <w:r>
+        <w:rPr/>
+        <w:t>Executive Summary</w:t>
+      </w:r>
+    </w:p>
+    <w:p>
+      <w:pPr>
+        <w:pStyle w:val="style3"/>
+        <w:numPr>
+          <w:ilvl w:val="2"/>
+          <w:numId w:val="2"/>
+        </w:numPr>
+      </w:pPr>
+      <w:r>
+        <w:rPr/>
+        <w:t>High concept</w:t>
+      </w:r>
+    </w:p>
+    <w:p>
+      <w:pPr>
+        <w:pStyle w:val="style0"/>
+      </w:pPr>
+      <w:r>
+        <w:rPr/>
+        <w:t>Become the star of a martial arts movie as you fly around the set beating up thugs with the over-the-top powers of wire-fu to create awe-inspiring stunts for fame and fortune.</w:t>
+      </w:r>
+    </w:p>
+    <w:p>
+      <w:pPr>
+        <w:pStyle w:val="style3"/>
+        <w:numPr>
+          <w:ilvl w:val="2"/>
+          <w:numId w:val="2"/>
+        </w:numPr>
+      </w:pPr>
+      <w:r>
+        <w:rPr/>
+        <w:t>The Hook</w:t>
+      </w:r>
+    </w:p>
+    <w:p>
+      <w:pPr>
+        <w:pStyle w:val="style0"/>
+      </w:pPr>
+      <w:r>
+        <w:rPr/>
+        <w:t xml:space="preserve">This game has good flow due to physics-based platforming, which will build on our background of working with physics in games. Having to perform a long string of linked abilities to maximize score also helps with flow, in contrast with platformers like Super Mario Brothers which force the player to wait while elements in the level fall into place.  </w:t>
+      </w:r>
+    </w:p>
+    <w:p>
+      <w:pPr>
+        <w:pStyle w:val="style3"/>
+        <w:numPr>
+          <w:ilvl w:val="2"/>
+          <w:numId w:val="2"/>
+        </w:numPr>
+      </w:pPr>
+      <w:r>
+        <w:rPr/>
+        <w:t>Story Synopsis and Setting</w:t>
+      </w:r>
+    </w:p>
+    <w:p>
+      <w:pPr>
+        <w:pStyle w:val="style0"/>
+      </w:pPr>
+      <w:r>
+        <w:rPr/>
+        <w:t>It's time to shoot your latest film. The director wants something even crazier than your last one.  Strive to show off your martial arts prowess by maintaining the longest takes possible in a city and studio environment to create long combos of fluid movements without messing up.</w:t>
+      </w:r>
+    </w:p>
+    <w:p>
+      <w:pPr>
+        <w:pStyle w:val="style3"/>
+        <w:numPr>
+          <w:ilvl w:val="2"/>
+          <w:numId w:val="2"/>
+        </w:numPr>
+      </w:pPr>
+      <w:r>
+        <w:rPr/>
+        <w:t>Genre</w:t>
+      </w:r>
+    </w:p>
+    <w:p>
+      <w:pPr>
+        <w:pStyle w:val="style0"/>
+      </w:pPr>
+      <w:r>
+        <w:rPr/>
+        <w:t>Physics-based action platformer</w:t>
+      </w:r>
+    </w:p>
+    <w:p>
+      <w:pPr>
+        <w:pStyle w:val="style3"/>
+        <w:numPr>
+          <w:ilvl w:val="2"/>
+          <w:numId w:val="2"/>
+        </w:numPr>
+      </w:pPr>
+      <w:r>
+        <w:rPr/>
+        <w:t>Visual Style</w:t>
+      </w:r>
+    </w:p>
+    <w:p>
+      <w:pPr>
+        <w:pStyle w:val="style0"/>
+      </w:pPr>
+      <w:r>
+        <w:rPr/>
+        <w:t>2D side-scroller</w:t>
+      </w:r>
+    </w:p>
+    <w:p>
+      <w:pPr>
+        <w:pStyle w:val="style3"/>
+        <w:numPr>
+          <w:ilvl w:val="2"/>
+          <w:numId w:val="2"/>
+        </w:numPr>
+      </w:pPr>
+      <w:r>
+        <w:rPr/>
+        <w:t>Engine</w:t>
+      </w:r>
+    </w:p>
+    <w:p>
+      <w:pPr>
+        <w:pStyle w:val="style0"/>
+      </w:pPr>
+      <w:r>
+        <w:rPr/>
+        <w:t>Pygame with Pymunk physics</w:t>
+      </w:r>
+    </w:p>
+    <w:p>
+      <w:pPr>
+        <w:pStyle w:val="style2"/>
+        <w:numPr>
+          <w:ilvl w:val="1"/>
+          <w:numId w:val="2"/>
+        </w:numPr>
+      </w:pPr>
+      <w:r>
+        <w:rPr/>
+        <w:t>Core Gameplay</w:t>
+      </w:r>
+    </w:p>
+    <w:p>
+      <w:pPr>
+        <w:pStyle w:val="style0"/>
+      </w:pPr>
+      <w:r>
+        <w:rPr/>
+        <w:t>Run through the set, a complex obstacle course of props and bodies, trying to keep your momentum up. Clearing the entire level in one fluid run will result in a higher score. Fly by around the environments to maintain flow. Leap across platforms and slide on slopes. Don't forget to show off a bit for your fans by using any spare time to throw a few more punches and kicks, for effect. The flashier and smoother you perform, the more money you will earn. Falling off of the set will prompt the director to offer you the chance to continue, as he can just cut the footage together later. Doing so may help you nail the harder scenes, but will deny you the fame of a true master of wire-fu, who would be able to the whole scene in one take. Rejoice at the end of a completed scene and bask in the admiration of your fans, as well as the director.</w:t>
+      </w:r>
+    </w:p>
+    <w:p>
+      <w:pPr>
+        <w:pStyle w:val="style2"/>
+        <w:numPr>
+          <w:ilvl w:val="1"/>
+          <w:numId w:val="2"/>
+        </w:numPr>
+      </w:pPr>
+      <w:r>
+        <w:rPr/>
+        <w:t>Game Feature</w:t>
+      </w:r>
+    </w:p>
+    <w:p>
+      <w:pPr>
+        <w:pStyle w:val="style0"/>
+      </w:pPr>
+      <w:r>
+        <w:rPr/>
+        <w:t>Most other platformers which utilize acceleration are slow-paced (N, SMB3). WireFu will be fast-paced and fluid.</w:t>
+      </w:r>
+    </w:p>
+    <w:p>
+      <w:pPr>
+        <w:pStyle w:val="style2"/>
+        <w:numPr>
+          <w:ilvl w:val="1"/>
+          <w:numId w:val="2"/>
+        </w:numPr>
+      </w:pPr>
+      <w:r>
+        <w:rPr/>
+        <w:t>Project Scope</w:t>
+      </w:r>
+    </w:p>
+    <w:p>
+      <w:pPr>
+        <w:pStyle w:val="style3"/>
+        <w:numPr>
+          <w:ilvl w:val="2"/>
+          <w:numId w:val="2"/>
+        </w:numPr>
+      </w:pPr>
+      <w:r>
+        <w:rPr/>
+        <w:t>Number of distinct locations</w:t>
+      </w:r>
+    </w:p>
+    <w:p>
+      <w:pPr>
+        <w:pStyle w:val="style0"/>
+      </w:pPr>
+      <w:r>
+        <w:rPr/>
+        <w:t>There will be 3 distinct areas in the game: city, general movie studio, American Gladiator-like studio.</w:t>
+      </w:r>
+    </w:p>
+    <w:p>
+      <w:pPr>
+        <w:pStyle w:val="style3"/>
+        <w:numPr>
+          <w:ilvl w:val="2"/>
+          <w:numId w:val="2"/>
+        </w:numPr>
+      </w:pPr>
+      <w:r>
+        <w:rPr/>
+        <w:t>Number of levels/missions</w:t>
+      </w:r>
+    </w:p>
+    <w:p>
+      <w:pPr>
+        <w:pStyle w:val="style0"/>
+      </w:pPr>
+      <w:r>
+        <w:rPr/>
+        <w:t>10 levels</w:t>
+      </w:r>
+    </w:p>
+    <w:p>
+      <w:pPr>
+        <w:pStyle w:val="style3"/>
+        <w:numPr>
+          <w:ilvl w:val="2"/>
+          <w:numId w:val="2"/>
+        </w:numPr>
+      </w:pPr>
+      <w:r>
+        <w:rPr/>
+        <w:t>Number of NPCs</w:t>
+      </w:r>
+    </w:p>
+    <w:p>
+      <w:pPr>
+        <w:pStyle w:val="style0"/>
+      </w:pPr>
+      <w:r>
+        <w:rPr/>
+        <w:t>None</w:t>
+      </w:r>
+    </w:p>
+    <w:p>
+      <w:pPr>
+        <w:pStyle w:val="style2"/>
+        <w:numPr>
+          <w:ilvl w:val="1"/>
+          <w:numId w:val="2"/>
+        </w:numPr>
+      </w:pPr>
+      <w:r>
+        <w:rPr/>
+        <w:t>Target Audience</w:t>
+      </w:r>
+    </w:p>
+    <w:p>
+      <w:pPr>
+        <w:pStyle w:val="style0"/>
+      </w:pPr>
+      <w:r>
+        <w:rPr/>
+        <w:t>People who yearn for the ability to meld the showmanship of skateboarding or free running in a fast-paced platformer requiring good hand-eye coordination.</w:t>
+      </w:r>
+    </w:p>
+    <w:p>
+      <w:pPr>
+        <w:pStyle w:val="style2"/>
+        <w:numPr>
+          <w:ilvl w:val="1"/>
+          <w:numId w:val="2"/>
+        </w:numPr>
+      </w:pPr>
+      <w:r>
+        <w:rPr/>
+        <w:t>Delivery Platforms</w:t>
+      </w:r>
+    </w:p>
+    <w:p>
+      <w:pPr>
+        <w:pStyle w:val="style0"/>
+      </w:pPr>
+      <w:r>
+        <w:rPr/>
+        <w:t>The game will be developed to work on both Linux, and 32-bit Windows.  On 64-bit Windows systems, the 32-bit version of Python will need to be installed.</w:t>
+      </w:r>
+    </w:p>
+    <w:p>
+      <w:pPr>
+        <w:pStyle w:val="style1"/>
+        <w:numPr>
+          <w:ilvl w:val="0"/>
           <w:numId w:val="1"/>
         </w:numPr>
       </w:pPr>
       <w:r>
         <w:rPr/>
-        <w:t>Programming team</w:t>
-      </w:r>
-    </w:p>
-    <w:p>
-      <w:pPr>
-        <w:pStyle w:val="style34"/>
-      </w:pPr>
-      <w:r>
-        <w:rPr/>
-        <w:t>Hwan Jung</w:t>
-      </w:r>
-    </w:p>
-    <w:p>
-      <w:pPr>
-        <w:pStyle w:val="style34"/>
-      </w:pPr>
-      <w:r>
-        <w:rPr/>
-        <w:t>Jason Ko</w:t>
-      </w:r>
-    </w:p>
-    <w:p>
-      <w:pPr>
-        <w:pStyle w:val="style0"/>
-      </w:pPr>
-      <w:r>
-        <w:rPr/>
-        <w:t>Ulysses Villagomez</w:t>
+        <w:t>Section II: Story, Setting, and Character</w:t>
       </w:r>
     </w:p>
     <w:p>
@@ -582,144 +850,528 @@
         <w:pStyle w:val="style2"/>
         <w:numPr>
           <w:ilvl w:val="1"/>
+          <w:numId w:val="2"/>
+        </w:numPr>
+      </w:pPr>
+      <w:r>
+        <w:rPr/>
+        <w:t>Story</w:t>
+      </w:r>
+    </w:p>
+    <w:p>
+      <w:pPr>
+        <w:pStyle w:val="style0"/>
+      </w:pPr>
+      <w:r>
+        <w:rPr/>
+        <w:t>It's time to shoot your latest film.  The director wants something even crazier than your last one.  Strive to show off your martial arts prowess by maintaining the longest takes possible (create long combos of fluid movements without messing up).</w:t>
+      </w:r>
+    </w:p>
+    <w:p>
+      <w:pPr>
+        <w:pStyle w:val="style2"/>
+        <w:numPr>
+          <w:ilvl w:val="1"/>
+          <w:numId w:val="2"/>
+        </w:numPr>
+      </w:pPr>
+      <w:r>
+        <w:rPr/>
+        <w:t>Environments</w:t>
+      </w:r>
+    </w:p>
+    <w:p>
+      <w:pPr>
+        <w:pStyle w:val="style3"/>
+        <w:numPr>
+          <w:ilvl w:val="2"/>
+          <w:numId w:val="2"/>
+        </w:numPr>
+      </w:pPr>
+      <w:r>
+        <w:rPr/>
+        <w:t>Area #1</w:t>
+      </w:r>
+    </w:p>
+    <w:p>
+      <w:pPr>
+        <w:pStyle w:val="style4"/>
+        <w:numPr>
+          <w:ilvl w:val="3"/>
+          <w:numId w:val="2"/>
+        </w:numPr>
+        <w:ind w:hanging="0" w:left="360" w:right="0"/>
+      </w:pPr>
+      <w:r>
+        <w:rPr/>
+        <w:t>General description</w:t>
+      </w:r>
+    </w:p>
+    <w:p>
+      <w:pPr>
+        <w:pStyle w:val="style0"/>
+        <w:ind w:hanging="0" w:left="360" w:right="0"/>
+      </w:pPr>
+      <w:r>
+        <w:rPr/>
+        <w:t>Levels 1 and 2 will be fairly flat and easy for the player to become acclimated with the controls and environment. Levels 3 and 4 will require good jumping and ramp sliding skills.</w:t>
+      </w:r>
+    </w:p>
+    <w:p>
+      <w:pPr>
+        <w:pStyle w:val="style4"/>
+        <w:numPr>
+          <w:ilvl w:val="3"/>
+          <w:numId w:val="2"/>
+        </w:numPr>
+        <w:ind w:hanging="0" w:left="360" w:right="0"/>
+      </w:pPr>
+      <w:r>
+        <w:rPr/>
+        <w:t>Physical characteristics</w:t>
+      </w:r>
+    </w:p>
+    <w:p>
+      <w:pPr>
+        <w:pStyle w:val="style0"/>
+        <w:ind w:hanging="0" w:left="360" w:right="0"/>
+      </w:pPr>
+      <w:r>
+        <w:rPr/>
+        <w:t>Tall buildings and rivers that need to be crossed.</w:t>
+      </w:r>
+    </w:p>
+    <w:p>
+      <w:pPr>
+        <w:pStyle w:val="style4"/>
+        <w:numPr>
+          <w:ilvl w:val="3"/>
+          <w:numId w:val="2"/>
+        </w:numPr>
+        <w:ind w:hanging="0" w:left="360" w:right="0"/>
+      </w:pPr>
+      <w:r>
+        <w:rPr/>
+        <w:t>List of levels that take place in this area</w:t>
+      </w:r>
+    </w:p>
+    <w:p>
+      <w:pPr>
+        <w:pStyle w:val="style0"/>
+        <w:ind w:hanging="0" w:left="360" w:right="0"/>
+      </w:pPr>
+      <w:r>
+        <w:rPr/>
+        <w:t>Levels 1, 2, 3, and 4</w:t>
+      </w:r>
+    </w:p>
+    <w:p>
+      <w:pPr>
+        <w:pStyle w:val="style3"/>
+        <w:numPr>
+          <w:ilvl w:val="2"/>
+          <w:numId w:val="2"/>
+        </w:numPr>
+      </w:pPr>
+      <w:r>
+        <w:rPr/>
+        <w:t>Area #2</w:t>
+      </w:r>
+    </w:p>
+    <w:p>
+      <w:pPr>
+        <w:pStyle w:val="style4"/>
+        <w:numPr>
+          <w:ilvl w:val="3"/>
+          <w:numId w:val="2"/>
+        </w:numPr>
+        <w:ind w:hanging="0" w:left="360" w:right="0"/>
+      </w:pPr>
+      <w:r>
+        <w:rPr/>
+        <w:t>General description</w:t>
+      </w:r>
+    </w:p>
+    <w:p>
+      <w:pPr>
+        <w:pStyle w:val="style0"/>
+        <w:ind w:hanging="0" w:left="360" w:right="0"/>
+      </w:pPr>
+      <w:r>
+        <w:rPr/>
+        <w:t xml:space="preserve">A movie studio. The player has moved from the city to the studio to prove his skills to the director. </w:t>
+      </w:r>
+    </w:p>
+    <w:p>
+      <w:pPr>
+        <w:pStyle w:val="style4"/>
+        <w:numPr>
+          <w:ilvl w:val="3"/>
+          <w:numId w:val="2"/>
+        </w:numPr>
+        <w:ind w:hanging="0" w:left="360" w:right="0"/>
+      </w:pPr>
+      <w:r>
+        <w:rPr/>
+        <w:t>Physical characteristics</w:t>
+      </w:r>
+    </w:p>
+    <w:p>
+      <w:pPr>
+        <w:pStyle w:val="style0"/>
+        <w:ind w:hanging="0" w:left="360" w:right="0"/>
+      </w:pPr>
+      <w:r>
+        <w:rPr/>
+        <w:t>More out of the ordinary items due to the fact that movie studios have everything they need to make extraordinary special effects. There will be wires (ziplines) that allow the character to “fly” across the area.</w:t>
+      </w:r>
+    </w:p>
+    <w:p>
+      <w:pPr>
+        <w:pStyle w:val="style4"/>
+        <w:numPr>
+          <w:ilvl w:val="3"/>
+          <w:numId w:val="2"/>
+        </w:numPr>
+        <w:ind w:hanging="0" w:left="360" w:right="0"/>
+      </w:pPr>
+      <w:r>
+        <w:rPr/>
+        <w:t>List of levels that take place in this area</w:t>
+      </w:r>
+    </w:p>
+    <w:p>
+      <w:pPr>
+        <w:pStyle w:val="style0"/>
+        <w:ind w:hanging="0" w:left="360" w:right="0"/>
+      </w:pPr>
+      <w:r>
+        <w:rPr/>
+        <w:t>Levels 5, 6, 7, and 8</w:t>
+      </w:r>
+    </w:p>
+    <w:p>
+      <w:pPr>
+        <w:pStyle w:val="style3"/>
+        <w:numPr>
+          <w:ilvl w:val="2"/>
+          <w:numId w:val="2"/>
+        </w:numPr>
+      </w:pPr>
+      <w:r>
+        <w:rPr/>
+        <w:t>Area #3</w:t>
+      </w:r>
+    </w:p>
+    <w:p>
+      <w:pPr>
+        <w:pStyle w:val="style4"/>
+        <w:numPr>
+          <w:ilvl w:val="3"/>
+          <w:numId w:val="2"/>
+        </w:numPr>
+        <w:ind w:hanging="0" w:left="360" w:right="0"/>
+      </w:pPr>
+      <w:r>
+        <w:rPr/>
+        <w:t>General description</w:t>
+      </w:r>
+    </w:p>
+    <w:p>
+      <w:pPr>
+        <w:pStyle w:val="style0"/>
+        <w:ind w:hanging="0" w:left="360" w:right="0"/>
+      </w:pPr>
+      <w:r>
+        <w:rPr/>
+        <w:t>The American Gladiator studio. The player must show off his top speed and skills to the director to make his grand ideal movie authentic. There will be a lot jumping and ramps that the player would need to master in order to complete the level successfully.</w:t>
+      </w:r>
+    </w:p>
+    <w:p>
+      <w:pPr>
+        <w:pStyle w:val="style4"/>
+        <w:numPr>
+          <w:ilvl w:val="3"/>
+          <w:numId w:val="2"/>
+        </w:numPr>
+        <w:ind w:hanging="0" w:left="360" w:right="0"/>
+      </w:pPr>
+      <w:r>
+        <w:rPr/>
+        <w:t>Physical characteristics</w:t>
+      </w:r>
+    </w:p>
+    <w:p>
+      <w:pPr>
+        <w:pStyle w:val="style0"/>
+        <w:ind w:hanging="0" w:left="360" w:right="0"/>
+      </w:pPr>
+      <w:r>
+        <w:rPr/>
+        <w:t>There will be crazy situations where the player will need to be quick with the jumping such as several short successive platforms and ramps. This area will truly test all the skills the player acquired in the previous areas.</w:t>
+      </w:r>
+    </w:p>
+    <w:p>
+      <w:pPr>
+        <w:pStyle w:val="style4"/>
+        <w:numPr>
+          <w:ilvl w:val="3"/>
+          <w:numId w:val="2"/>
+        </w:numPr>
+        <w:ind w:hanging="0" w:left="360" w:right="0"/>
+      </w:pPr>
+      <w:r>
+        <w:rPr/>
+        <w:t>List of levels that take place in this area</w:t>
+      </w:r>
+    </w:p>
+    <w:p>
+      <w:pPr>
+        <w:pStyle w:val="style0"/>
+        <w:ind w:hanging="0" w:left="360" w:right="0"/>
+      </w:pPr>
+      <w:r>
+        <w:rPr/>
+        <w:t>Levels 9 and 10</w:t>
+      </w:r>
+    </w:p>
+    <w:p>
+      <w:pPr>
+        <w:pStyle w:val="style2"/>
+        <w:numPr>
+          <w:ilvl w:val="1"/>
+          <w:numId w:val="2"/>
+        </w:numPr>
+      </w:pPr>
+      <w:r>
+        <w:rPr/>
+        <w:t>Characters</w:t>
+      </w:r>
+    </w:p>
+    <w:p>
+      <w:pPr>
+        <w:pStyle w:val="style3"/>
+        <w:numPr>
+          <w:ilvl w:val="2"/>
+          <w:numId w:val="2"/>
+        </w:numPr>
+      </w:pPr>
+      <w:r>
+        <w:rPr/>
+        <w:t>Player Character</w:t>
+      </w:r>
+    </w:p>
+    <w:p>
+      <w:pPr>
+        <w:pStyle w:val="style0"/>
+      </w:pPr>
+      <w:r>
+        <w:rPr/>
+        <w:t>The character is a fast moving kung-fu movie star. When given the space to run, he can accelerate to blazing speeds. He’s also capable of making long jumps while moving at high speeds. The need for speed is in the character’s blood and he loves showing off his moves, especially when it comes to jumping on and off platforms. The faster he can move the more he knows he will satisfy his director and make a great film.</w:t>
+      </w:r>
+    </w:p>
+    <w:p>
+      <w:pPr>
+        <w:pStyle w:val="style3"/>
+        <w:numPr>
+          <w:ilvl w:val="2"/>
+          <w:numId w:val="2"/>
+        </w:numPr>
+      </w:pPr>
+      <w:r>
+        <w:rPr/>
+        <w:t>Animation</w:t>
+      </w:r>
+    </w:p>
+    <w:p>
+      <w:pPr>
+        <w:pStyle w:val="style0"/>
+      </w:pPr>
+      <w:r>
+        <w:rPr/>
+        <w:t xml:space="preserve">The character will be able to walk and speed up to a full out sprint. The walking and gradual increase of speed will need to be animated.  Jumping and whizzing across the ziplines must also be included in the animations.  </w:t>
+      </w:r>
+    </w:p>
+    <w:p>
+      <w:pPr>
+        <w:pStyle w:val="style1"/>
+        <w:numPr>
+          <w:ilvl w:val="0"/>
           <w:numId w:val="1"/>
         </w:numPr>
       </w:pPr>
       <w:r>
         <w:rPr/>
-        <w:t>Executive Summary</w:t>
-      </w:r>
-    </w:p>
-    <w:p>
-      <w:pPr>
-        <w:pStyle w:val="style3"/>
-        <w:numPr>
-          <w:ilvl w:val="2"/>
+        <w:t>Section III: Combat</w:t>
+      </w:r>
+    </w:p>
+    <w:p>
+      <w:pPr>
+        <w:pStyle w:val="style2"/>
+        <w:numPr>
+          <w:ilvl w:val="1"/>
+          <w:numId w:val="2"/>
+        </w:numPr>
+      </w:pPr>
+      <w:r>
+        <w:rPr/>
+        <w:t>Powerups</w:t>
+      </w:r>
+    </w:p>
+    <w:p>
+      <w:pPr>
+        <w:pStyle w:val="style3"/>
+        <w:numPr>
+          <w:ilvl w:val="2"/>
+          <w:numId w:val="2"/>
+        </w:numPr>
+      </w:pPr>
+      <w:r>
+        <w:rPr/>
+        <w:t>Jump powerup</w:t>
+      </w:r>
+    </w:p>
+    <w:p>
+      <w:pPr>
+        <w:pStyle w:val="style36"/>
+        <w:numPr>
+          <w:ilvl w:val="0"/>
+          <w:numId w:val="4"/>
+        </w:numPr>
+      </w:pPr>
+      <w:r>
+        <w:rPr/>
+        <w:t>Jump height</w:t>
+      </w:r>
+    </w:p>
+    <w:p>
+      <w:pPr>
+        <w:pStyle w:val="style36"/>
+        <w:numPr>
+          <w:ilvl w:val="0"/>
+          <w:numId w:val="4"/>
+        </w:numPr>
+      </w:pPr>
+      <w:r>
+        <w:rPr/>
+        <w:t>Double jumps</w:t>
+      </w:r>
+    </w:p>
+    <w:p>
+      <w:pPr>
+        <w:pStyle w:val="style1"/>
+        <w:numPr>
+          <w:ilvl w:val="0"/>
           <w:numId w:val="1"/>
         </w:numPr>
       </w:pPr>
       <w:r>
         <w:rPr/>
-        <w:t>High concept</w:t>
-      </w:r>
-    </w:p>
-    <w:p>
-      <w:pPr>
-        <w:pStyle w:val="style0"/>
-      </w:pPr>
-      <w:r>
-        <w:rPr/>
-        <w:t>Become the star of a martial arts movie as you fly around the set beating up thugs with the over-the-top powers of wire-fu to create awe-inspiring stunts for fame and fortune.</w:t>
-      </w:r>
-    </w:p>
-    <w:p>
-      <w:pPr>
-        <w:pStyle w:val="style3"/>
-        <w:numPr>
-          <w:ilvl w:val="2"/>
+        <w:t>Section IV: Controls</w:t>
+      </w:r>
+    </w:p>
+    <w:p>
+      <w:pPr>
+        <w:pStyle w:val="style36"/>
+        <w:numPr>
+          <w:ilvl w:val="0"/>
+          <w:numId w:val="5"/>
+        </w:numPr>
+      </w:pPr>
+      <w:r>
+        <w:rPr/>
+        <w:t>Move Left: Left Arrow</w:t>
+      </w:r>
+    </w:p>
+    <w:p>
+      <w:pPr>
+        <w:pStyle w:val="style36"/>
+        <w:numPr>
+          <w:ilvl w:val="0"/>
+          <w:numId w:val="5"/>
+        </w:numPr>
+      </w:pPr>
+      <w:r>
+        <w:rPr/>
+        <w:t>Move Right: Right Arrow</w:t>
+      </w:r>
+    </w:p>
+    <w:p>
+      <w:pPr>
+        <w:pStyle w:val="style36"/>
+        <w:numPr>
+          <w:ilvl w:val="0"/>
+          <w:numId w:val="5"/>
+        </w:numPr>
+      </w:pPr>
+      <w:r>
+        <w:rPr/>
+        <w:t>Jump: Spacebar</w:t>
+      </w:r>
+    </w:p>
+    <w:p>
+      <w:pPr>
+        <w:pStyle w:val="style36"/>
+        <w:numPr>
+          <w:ilvl w:val="0"/>
+          <w:numId w:val="5"/>
+        </w:numPr>
+      </w:pPr>
+      <w:r>
+        <w:rPr/>
+        <w:t>Pause/Un-pause: P</w:t>
+      </w:r>
+    </w:p>
+    <w:p>
+      <w:pPr>
+        <w:pStyle w:val="style36"/>
+        <w:numPr>
+          <w:ilvl w:val="0"/>
+          <w:numId w:val="5"/>
+        </w:numPr>
+      </w:pPr>
+      <w:r>
+        <w:rPr/>
+        <w:t>Restart Level: R</w:t>
+      </w:r>
+    </w:p>
+    <w:p>
+      <w:pPr>
+        <w:pStyle w:val="style36"/>
+        <w:numPr>
+          <w:ilvl w:val="0"/>
+          <w:numId w:val="5"/>
+        </w:numPr>
+      </w:pPr>
+      <w:r>
+        <w:rPr/>
+        <w:t>Volume Up: 1</w:t>
+      </w:r>
+    </w:p>
+    <w:p>
+      <w:pPr>
+        <w:pStyle w:val="style36"/>
+        <w:numPr>
+          <w:ilvl w:val="0"/>
+          <w:numId w:val="5"/>
+        </w:numPr>
+      </w:pPr>
+      <w:r>
+        <w:rPr/>
+        <w:t>Volume Down: 2</w:t>
+      </w:r>
+    </w:p>
+    <w:p>
+      <w:pPr>
+        <w:pStyle w:val="style1"/>
+        <w:numPr>
+          <w:ilvl w:val="0"/>
           <w:numId w:val="1"/>
         </w:numPr>
       </w:pPr>
       <w:r>
         <w:rPr/>
-        <w:t>The Hook</w:t>
-      </w:r>
-    </w:p>
-    <w:p>
-      <w:pPr>
-        <w:pStyle w:val="style0"/>
-      </w:pPr>
-      <w:r>
-        <w:rPr/>
-        <w:t xml:space="preserve">This game has good flow due to physics-based platforming, which will build on our background of working with physics in games. Having to perform a long string of linked abilities to maximize score also helps with flow, in contrast with platformers like Super Mario Brothers which force the player to wait while elements in the level fall into place.  </w:t>
-      </w:r>
-    </w:p>
-    <w:p>
-      <w:pPr>
-        <w:pStyle w:val="style3"/>
-        <w:numPr>
-          <w:ilvl w:val="2"/>
-          <w:numId w:val="1"/>
-        </w:numPr>
-      </w:pPr>
-      <w:r>
-        <w:rPr/>
-        <w:t>Story Synopsis and Setting</w:t>
-      </w:r>
-    </w:p>
-    <w:p>
-      <w:pPr>
-        <w:pStyle w:val="style0"/>
-      </w:pPr>
-      <w:r>
-        <w:rPr/>
-        <w:t>It's time to shoot your latest film. The director wants something even crazier than your last one.  Strive to show off your martial arts prowess by maintaining the longest takes possible in a city and studio environment to create long combos of fluid movements without messing up.</w:t>
-      </w:r>
-    </w:p>
-    <w:p>
-      <w:pPr>
-        <w:pStyle w:val="style3"/>
-        <w:numPr>
-          <w:ilvl w:val="2"/>
-          <w:numId w:val="1"/>
-        </w:numPr>
-      </w:pPr>
-      <w:r>
-        <w:rPr/>
-        <w:t>Genre</w:t>
-      </w:r>
-    </w:p>
-    <w:p>
-      <w:pPr>
-        <w:pStyle w:val="style0"/>
-      </w:pPr>
-      <w:r>
-        <w:rPr/>
-        <w:t>Physics-based action platformer</w:t>
-      </w:r>
-    </w:p>
-    <w:p>
-      <w:pPr>
-        <w:pStyle w:val="style3"/>
-        <w:numPr>
-          <w:ilvl w:val="2"/>
-          <w:numId w:val="1"/>
-        </w:numPr>
-      </w:pPr>
-      <w:r>
-        <w:rPr/>
-        <w:t>Visual Style</w:t>
-      </w:r>
-    </w:p>
-    <w:p>
-      <w:pPr>
-        <w:pStyle w:val="style0"/>
-      </w:pPr>
-      <w:r>
-        <w:rPr/>
-        <w:t>2D side-scroller</w:t>
-      </w:r>
-    </w:p>
-    <w:p>
-      <w:pPr>
-        <w:pStyle w:val="style3"/>
-        <w:numPr>
-          <w:ilvl w:val="2"/>
-          <w:numId w:val="1"/>
-        </w:numPr>
-      </w:pPr>
-      <w:r>
-        <w:rPr/>
-        <w:t>Engine</w:t>
-      </w:r>
-    </w:p>
-    <w:p>
-      <w:pPr>
-        <w:pStyle w:val="style0"/>
-      </w:pPr>
-      <w:r>
-        <w:rPr/>
-        <w:t>Pygame with Pymunk physics</w:t>
+        <w:t>Section V: Interface</w:t>
       </w:r>
     </w:p>
     <w:p>
@@ -727,21 +1379,21 @@
         <w:pStyle w:val="style2"/>
         <w:numPr>
           <w:ilvl w:val="1"/>
-          <w:numId w:val="1"/>
-        </w:numPr>
-      </w:pPr>
-      <w:r>
-        <w:rPr/>
-        <w:t>Core Gameplay</w:t>
-      </w:r>
-    </w:p>
-    <w:p>
-      <w:pPr>
-        <w:pStyle w:val="style0"/>
-      </w:pPr>
-      <w:r>
-        <w:rPr/>
-        <w:t>Run through the set, a complex obstacle course of props and bodies, trying to keep your momentum up. Clearing the entire level in one fluid run will result in a higher score. Fly by around the environments to maintain flow. Leap across platforms and slide on slopes. Don't forget to show off a bit for your fans by using any spare time to throw a few more punches and kicks, for effect. The flashier and smoother you perform, the more money you will earn. Falling off of the set will prompt the director to offer you the chance to continue, as he can just cut the footage together later. Doing so may help you nail the harder scenes, but will deny you the fame of a true master of wire-fu, who would be able to the whole scene in one take. Rejoice at the end of a completed scene and bask in the admiration of your fans, as well as the director.</w:t>
+          <w:numId w:val="2"/>
+        </w:numPr>
+      </w:pPr>
+      <w:r>
+        <w:rPr/>
+        <w:t>Camera</w:t>
+      </w:r>
+    </w:p>
+    <w:p>
+      <w:pPr>
+        <w:pStyle w:val="style0"/>
+      </w:pPr>
+      <w:r>
+        <w:rPr/>
+        <w:t>This will purely be a 2D platformer game. The camera will always follow the character as he moves throughout the levels.</w:t>
       </w:r>
     </w:p>
     <w:p>
@@ -749,201 +1401,47 @@
         <w:pStyle w:val="style2"/>
         <w:numPr>
           <w:ilvl w:val="1"/>
-          <w:numId w:val="1"/>
-        </w:numPr>
-      </w:pPr>
-      <w:r>
-        <w:rPr/>
-        <w:t>Game Feature</w:t>
-      </w:r>
-    </w:p>
-    <w:p>
-      <w:pPr>
-        <w:pStyle w:val="style0"/>
-      </w:pPr>
-      <w:r>
-        <w:rPr/>
-        <w:t>Most other platformers which utilize acceleration are slow-paced (N, SMB3). WireFu will be fast-paced and fluid.</w:t>
-      </w:r>
-    </w:p>
-    <w:p>
-      <w:pPr>
-        <w:pStyle w:val="style2"/>
-        <w:numPr>
-          <w:ilvl w:val="1"/>
-          <w:numId w:val="1"/>
-        </w:numPr>
-      </w:pPr>
-      <w:r>
-        <w:rPr/>
-        <w:t>Project Scope</w:t>
-      </w:r>
-    </w:p>
-    <w:p>
-      <w:pPr>
-        <w:pStyle w:val="style3"/>
-        <w:numPr>
-          <w:ilvl w:val="2"/>
-          <w:numId w:val="1"/>
-        </w:numPr>
-      </w:pPr>
-      <w:r>
-        <w:rPr/>
-        <w:t>Number of distinct locations</w:t>
-      </w:r>
-    </w:p>
-    <w:p>
-      <w:pPr>
-        <w:pStyle w:val="style0"/>
-      </w:pPr>
-      <w:r>
-        <w:rPr/>
-        <w:t>There will be 3 distinct areas in the game: city, general movie studio, American Gladiator-like studio.</w:t>
-      </w:r>
-    </w:p>
-    <w:p>
-      <w:pPr>
-        <w:pStyle w:val="style3"/>
-        <w:numPr>
-          <w:ilvl w:val="2"/>
-          <w:numId w:val="1"/>
-        </w:numPr>
-      </w:pPr>
-      <w:r>
-        <w:rPr/>
-        <w:t>Number of levels/missions</w:t>
-      </w:r>
-    </w:p>
-    <w:p>
-      <w:pPr>
-        <w:pStyle w:val="style0"/>
-      </w:pPr>
-      <w:r>
-        <w:rPr/>
-        <w:t>10 levels</w:t>
-      </w:r>
-    </w:p>
-    <w:p>
-      <w:pPr>
-        <w:pStyle w:val="style3"/>
-        <w:numPr>
-          <w:ilvl w:val="2"/>
-          <w:numId w:val="1"/>
-        </w:numPr>
-      </w:pPr>
-      <w:r>
-        <w:rPr/>
-        <w:t>Number of NPCs</w:t>
-      </w:r>
-    </w:p>
-    <w:p>
-      <w:pPr>
-        <w:pStyle w:val="style0"/>
-      </w:pPr>
-      <w:r>
-        <w:rPr/>
-        <w:t>None</w:t>
-      </w:r>
-    </w:p>
-    <w:p>
-      <w:pPr>
-        <w:pStyle w:val="style2"/>
-        <w:numPr>
-          <w:ilvl w:val="1"/>
-          <w:numId w:val="1"/>
-        </w:numPr>
-      </w:pPr>
-      <w:r>
-        <w:rPr/>
-        <w:t>Target Audience</w:t>
-      </w:r>
-    </w:p>
-    <w:p>
-      <w:pPr>
-        <w:pStyle w:val="style0"/>
-      </w:pPr>
-      <w:r>
-        <w:rPr/>
-        <w:t>People who yearn for the ability to meld the showmanship of skateboarding or free running in a fast-paced platformer requiring good hand-eye coordination.</w:t>
-      </w:r>
-    </w:p>
-    <w:p>
-      <w:pPr>
-        <w:pStyle w:val="style2"/>
-        <w:numPr>
-          <w:ilvl w:val="1"/>
-          <w:numId w:val="1"/>
-        </w:numPr>
-      </w:pPr>
-      <w:r>
-        <w:rPr/>
-        <w:t>Delivery Platforms</w:t>
-      </w:r>
-    </w:p>
-    <w:p>
-      <w:pPr>
-        <w:pStyle w:val="style0"/>
-      </w:pPr>
-      <w:r>
-        <w:rPr/>
-        <w:t>The game will be developed to work on both Linux, and 32-bit Windows.  On 64-bit Windows systems, the 32-bit version of Python will need to be installed.</w:t>
-      </w:r>
-    </w:p>
-    <w:p>
-      <w:pPr>
-        <w:pStyle w:val="style1"/>
-      </w:pPr>
-      <w:r>
-        <w:rPr/>
-        <w:t>Section II: Story, Setting, and Character</w:t>
-      </w:r>
-    </w:p>
-    <w:p>
-      <w:pPr>
-        <w:pStyle w:val="style2"/>
-        <w:numPr>
-          <w:ilvl w:val="1"/>
-          <w:numId w:val="1"/>
-        </w:numPr>
-      </w:pPr>
-      <w:r>
-        <w:rPr/>
-        <w:t>Story</w:t>
-      </w:r>
-    </w:p>
-    <w:p>
-      <w:pPr>
-        <w:pStyle w:val="style0"/>
-      </w:pPr>
-      <w:r>
-        <w:rPr/>
-        <w:t>It's time to shoot your latest film.  The director wants something even crazier than your last one.  Strive to show off your martial arts prowess by maintaining the longest takes possible (create long combos of fluid movements without messing up).</w:t>
-      </w:r>
-    </w:p>
-    <w:p>
-      <w:pPr>
-        <w:pStyle w:val="style2"/>
-        <w:numPr>
-          <w:ilvl w:val="1"/>
-          <w:numId w:val="1"/>
-        </w:numPr>
-      </w:pPr>
-      <w:r>
-        <w:rPr/>
-        <w:t>Environments</w:t>
-      </w:r>
-    </w:p>
-    <w:p>
-      <w:pPr>
-        <w:pStyle w:val="style3"/>
-        <w:numPr>
-          <w:ilvl w:val="2"/>
-          <w:numId w:val="1"/>
-        </w:numPr>
-      </w:pPr>
-      <w:r>
-        <w:rPr/>
-        <w:t>Area #1</w:t>
+          <w:numId w:val="2"/>
+        </w:numPr>
+      </w:pPr>
+      <w:r>
+        <w:rPr/>
+        <w:t>Menus</w:t>
+      </w:r>
+    </w:p>
+    <w:p>
+      <w:pPr>
+        <w:pStyle w:val="style3"/>
+        <w:numPr>
+          <w:ilvl w:val="2"/>
+          <w:numId w:val="2"/>
+        </w:numPr>
+      </w:pPr>
+      <w:r>
+        <w:rPr/>
+        <w:t>Game screen flow diagrams</w:t>
+      </w:r>
+    </w:p>
+    <w:p>
+      <w:pPr>
+        <w:pStyle w:val="style0"/>
+        <w:ind w:hanging="3600" w:left="3600" w:right="0"/>
+      </w:pPr>
+      <w:r>
+        <w:rPr/>
+      </w:r>
+    </w:p>
+    <w:p>
+      <w:pPr>
+        <w:pStyle w:val="style3"/>
+        <w:numPr>
+          <w:ilvl w:val="2"/>
+          <w:numId w:val="2"/>
+        </w:numPr>
+      </w:pPr>
+      <w:r>
+        <w:rPr/>
+        <w:t>Main Menu</w:t>
       </w:r>
     </w:p>
     <w:p>
@@ -951,338 +1449,42 @@
         <w:pStyle w:val="style4"/>
         <w:numPr>
           <w:ilvl w:val="3"/>
-          <w:numId w:val="1"/>
+          <w:numId w:val="2"/>
         </w:numPr>
         <w:ind w:hanging="0" w:left="360" w:right="0"/>
       </w:pPr>
       <w:r>
         <w:rPr/>
-        <w:t>General description</w:t>
-      </w:r>
-    </w:p>
-    <w:p>
-      <w:pPr>
-        <w:pStyle w:val="style0"/>
+        <w:t>New Game</w:t>
+      </w:r>
+    </w:p>
+    <w:p>
+      <w:pPr>
+        <w:pStyle w:val="style0"/>
+        <w:ind w:firstLine="360" w:left="0" w:right="0"/>
+      </w:pPr>
+      <w:r>
+        <w:rPr/>
+        <w:t>Begins the game.</w:t>
+      </w:r>
+    </w:p>
+    <w:p>
+      <w:pPr>
+        <w:pStyle w:val="style4"/>
+        <w:numPr>
+          <w:ilvl w:val="3"/>
+          <w:numId w:val="2"/>
+        </w:numPr>
         <w:ind w:hanging="0" w:left="360" w:right="0"/>
       </w:pPr>
       <w:r>
         <w:rPr/>
-        <w:t>Levels 1 and 2 will be fairly flat and easy for the player to become acclimated with the controls and environment. Levels 3 and 4 will require good jumping and ramp sliding skills.</w:t>
-      </w:r>
-    </w:p>
-    <w:p>
-      <w:pPr>
-        <w:pStyle w:val="style4"/>
-        <w:numPr>
-          <w:ilvl w:val="3"/>
-          <w:numId w:val="1"/>
-        </w:numPr>
-        <w:ind w:hanging="0" w:left="360" w:right="0"/>
-      </w:pPr>
-      <w:r>
-        <w:rPr/>
-        <w:t>Physical characteristics</w:t>
-      </w:r>
-    </w:p>
-    <w:p>
-      <w:pPr>
-        <w:pStyle w:val="style0"/>
-        <w:ind w:hanging="0" w:left="360" w:right="0"/>
-      </w:pPr>
-      <w:r>
-        <w:rPr/>
-        <w:t>Tall buildings and rivers that need to be crossed.</w:t>
-      </w:r>
-    </w:p>
-    <w:p>
-      <w:pPr>
-        <w:pStyle w:val="style4"/>
-        <w:numPr>
-          <w:ilvl w:val="3"/>
-          <w:numId w:val="1"/>
-        </w:numPr>
-        <w:ind w:hanging="0" w:left="360" w:right="0"/>
-      </w:pPr>
-      <w:r>
-        <w:rPr/>
-        <w:t>List of levels that take place in this area</w:t>
-      </w:r>
-    </w:p>
-    <w:p>
-      <w:pPr>
-        <w:pStyle w:val="style0"/>
-        <w:ind w:hanging="0" w:left="360" w:right="0"/>
-      </w:pPr>
-      <w:r>
-        <w:rPr/>
-        <w:t>Levels 1, 2, 3, and 4</w:t>
-      </w:r>
-    </w:p>
-    <w:p>
-      <w:pPr>
-        <w:pStyle w:val="style3"/>
-        <w:numPr>
-          <w:ilvl w:val="2"/>
-          <w:numId w:val="1"/>
-        </w:numPr>
-      </w:pPr>
-      <w:r>
-        <w:rPr/>
-        <w:t>Area #2</w:t>
-      </w:r>
-    </w:p>
-    <w:p>
-      <w:pPr>
-        <w:pStyle w:val="style4"/>
-        <w:numPr>
-          <w:ilvl w:val="3"/>
-          <w:numId w:val="1"/>
-        </w:numPr>
-        <w:ind w:hanging="0" w:left="360" w:right="0"/>
-      </w:pPr>
-      <w:r>
-        <w:rPr/>
-        <w:t>General description</w:t>
-      </w:r>
-    </w:p>
-    <w:p>
-      <w:pPr>
-        <w:pStyle w:val="style0"/>
-        <w:ind w:hanging="0" w:left="360" w:right="0"/>
-      </w:pPr>
-      <w:r>
-        <w:rPr/>
-        <w:t xml:space="preserve">A movie studio. The player has moved from the city to the studio to prove his skills to the director. </w:t>
-      </w:r>
-    </w:p>
-    <w:p>
-      <w:pPr>
-        <w:pStyle w:val="style4"/>
-        <w:numPr>
-          <w:ilvl w:val="3"/>
-          <w:numId w:val="1"/>
-        </w:numPr>
-        <w:ind w:hanging="0" w:left="360" w:right="0"/>
-      </w:pPr>
-      <w:r>
-        <w:rPr/>
-        <w:t>Physical characteristics</w:t>
-      </w:r>
-    </w:p>
-    <w:p>
-      <w:pPr>
-        <w:pStyle w:val="style0"/>
-        <w:ind w:hanging="0" w:left="360" w:right="0"/>
-      </w:pPr>
-      <w:r>
-        <w:rPr/>
-        <w:t>More out of the ordinary items due to the fact that movie studios have everything they need to make extraordinary special effects. There will be wires (ziplines) that allow the character to “fly” across the area.</w:t>
-      </w:r>
-    </w:p>
-    <w:p>
-      <w:pPr>
-        <w:pStyle w:val="style4"/>
-        <w:numPr>
-          <w:ilvl w:val="3"/>
-          <w:numId w:val="1"/>
-        </w:numPr>
-        <w:ind w:hanging="0" w:left="360" w:right="0"/>
-      </w:pPr>
-      <w:r>
-        <w:rPr/>
-        <w:t>List of levels that take place in this area</w:t>
-      </w:r>
-    </w:p>
-    <w:p>
-      <w:pPr>
-        <w:pStyle w:val="style0"/>
-        <w:ind w:hanging="0" w:left="360" w:right="0"/>
-      </w:pPr>
-      <w:r>
-        <w:rPr/>
-        <w:t>Levels 5, 6, 7, and 8</w:t>
-      </w:r>
-    </w:p>
-    <w:p>
-      <w:pPr>
-        <w:pStyle w:val="style3"/>
-        <w:numPr>
-          <w:ilvl w:val="2"/>
-          <w:numId w:val="1"/>
-        </w:numPr>
-      </w:pPr>
-      <w:r>
-        <w:rPr/>
-        <w:t>Area #3</w:t>
-      </w:r>
-    </w:p>
-    <w:p>
-      <w:pPr>
-        <w:pStyle w:val="style4"/>
-        <w:numPr>
-          <w:ilvl w:val="3"/>
-          <w:numId w:val="1"/>
-        </w:numPr>
-        <w:ind w:hanging="0" w:left="360" w:right="0"/>
-      </w:pPr>
-      <w:r>
-        <w:rPr/>
-        <w:t>General description</w:t>
-      </w:r>
-    </w:p>
-    <w:p>
-      <w:pPr>
-        <w:pStyle w:val="style0"/>
-        <w:ind w:hanging="0" w:left="360" w:right="0"/>
-      </w:pPr>
-      <w:r>
-        <w:rPr/>
-        <w:t>The American Gladiator studio. The player must show off his top speed and skills to the director to make his grand ideal movie authentic. There will be a lot jumping and ramps that the player would need to master in order to complete the level successfully.</w:t>
-      </w:r>
-    </w:p>
-    <w:p>
-      <w:pPr>
-        <w:pStyle w:val="style4"/>
-        <w:numPr>
-          <w:ilvl w:val="3"/>
-          <w:numId w:val="1"/>
-        </w:numPr>
-        <w:ind w:hanging="0" w:left="360" w:right="0"/>
-      </w:pPr>
-      <w:r>
-        <w:rPr/>
-        <w:t>Physical characteristics</w:t>
-      </w:r>
-    </w:p>
-    <w:p>
-      <w:pPr>
-        <w:pStyle w:val="style0"/>
-        <w:ind w:hanging="0" w:left="360" w:right="0"/>
-      </w:pPr>
-      <w:r>
-        <w:rPr/>
-        <w:t>There will be crazy situations where the player will need to be quick with the jumping such as several short successive platforms and ramps. This area will truly test all the skills the player acquired in the previous areas.</w:t>
-      </w:r>
-    </w:p>
-    <w:p>
-      <w:pPr>
-        <w:pStyle w:val="style4"/>
-        <w:numPr>
-          <w:ilvl w:val="3"/>
-          <w:numId w:val="1"/>
-        </w:numPr>
-        <w:ind w:hanging="0" w:left="360" w:right="0"/>
-      </w:pPr>
-      <w:r>
-        <w:rPr/>
-        <w:t>List of levels that take place in this area</w:t>
-      </w:r>
-    </w:p>
-    <w:p>
-      <w:pPr>
-        <w:pStyle w:val="style0"/>
-        <w:ind w:hanging="0" w:left="360" w:right="0"/>
-      </w:pPr>
-      <w:r>
-        <w:rPr/>
-        <w:t>Levels 9 and 10</w:t>
-      </w:r>
-    </w:p>
-    <w:p>
-      <w:pPr>
-        <w:pStyle w:val="style2"/>
-        <w:numPr>
-          <w:ilvl w:val="1"/>
-          <w:numId w:val="1"/>
-        </w:numPr>
-      </w:pPr>
-      <w:r>
-        <w:rPr/>
-        <w:t>Characters</w:t>
-      </w:r>
-    </w:p>
-    <w:p>
-      <w:pPr>
-        <w:pStyle w:val="style3"/>
-        <w:numPr>
-          <w:ilvl w:val="2"/>
-          <w:numId w:val="1"/>
-        </w:numPr>
-      </w:pPr>
-      <w:r>
-        <w:rPr/>
-        <w:t>Player Character</w:t>
-      </w:r>
-    </w:p>
-    <w:p>
-      <w:pPr>
-        <w:pStyle w:val="style0"/>
-      </w:pPr>
-      <w:r>
-        <w:rPr/>
-        <w:t>The character is a fast moving kung-fu movie star. When given the space to run, he can accelerate to blazing speeds. He’s also capable of making long jumps while moving at high speeds. The need for speed is in the character’s blood and he loves showing off his moves, especially when it comes to jumping on and off platforms. The faster he can move the more he knows he will satisfy his director and make a great film.</w:t>
-      </w:r>
-    </w:p>
-    <w:p>
-      <w:pPr>
-        <w:pStyle w:val="style3"/>
-        <w:numPr>
-          <w:ilvl w:val="2"/>
-          <w:numId w:val="1"/>
-        </w:numPr>
-      </w:pPr>
-      <w:r>
-        <w:rPr/>
-        <w:t>Animation</w:t>
-      </w:r>
-    </w:p>
-    <w:p>
-      <w:pPr>
-        <w:pStyle w:val="style0"/>
-      </w:pPr>
-      <w:r>
-        <w:rPr/>
-        <w:t xml:space="preserve">The character will be able to walk and speed up to a full out sprint. The walking and gradual increase of speed will need to be animated.  Jumping and whizzing across the ziplines must also be included in the animations.  </w:t>
-      </w:r>
-    </w:p>
-    <w:p>
-      <w:pPr>
-        <w:pStyle w:val="style1"/>
-      </w:pPr>
-      <w:r>
-        <w:rPr/>
-        <w:t>Section III: Combat</w:t>
-      </w:r>
-    </w:p>
-    <w:p>
-      <w:pPr>
-        <w:pStyle w:val="style2"/>
-        <w:numPr>
-          <w:ilvl w:val="1"/>
-          <w:numId w:val="1"/>
-        </w:numPr>
-      </w:pPr>
-      <w:r>
-        <w:rPr/>
-        <w:t>Powerups</w:t>
-      </w:r>
-    </w:p>
-    <w:p>
-      <w:pPr>
-        <w:pStyle w:val="style3"/>
-        <w:numPr>
-          <w:ilvl w:val="2"/>
-          <w:numId w:val="1"/>
-        </w:numPr>
-      </w:pPr>
-      <w:r>
-        <w:rPr/>
-        <w:t>Jump powerup</w:t>
-      </w:r>
-    </w:p>
-    <w:p>
-      <w:pPr>
-        <w:pStyle w:val="style33"/>
+        <w:t>Options</w:t>
+      </w:r>
+    </w:p>
+    <w:p>
+      <w:pPr>
+        <w:pStyle w:val="style36"/>
         <w:numPr>
           <w:ilvl w:val="0"/>
           <w:numId w:val="3"/>
@@ -1290,12 +1492,12 @@
       </w:pPr>
       <w:r>
         <w:rPr/>
-        <w:t>Jump height</w:t>
-      </w:r>
-    </w:p>
-    <w:p>
-      <w:pPr>
-        <w:pStyle w:val="style33"/>
+        <w:t>Music: Left-click to enable or disable the music. Press ‘1’ to increase the volume or ‘2’ to decrease the volume</w:t>
+      </w:r>
+    </w:p>
+    <w:p>
+      <w:pPr>
+        <w:pStyle w:val="style36"/>
         <w:numPr>
           <w:ilvl w:val="0"/>
           <w:numId w:val="3"/>
@@ -1303,116 +1505,90 @@
       </w:pPr>
       <w:r>
         <w:rPr/>
-        <w:t>Double jumps</w:t>
+        <w:t>Sound: Left-click to enable or disable sound effects (e.g. – pickup powerup)</w:t>
+      </w:r>
+    </w:p>
+    <w:p>
+      <w:pPr>
+        <w:pStyle w:val="style4"/>
+        <w:numPr>
+          <w:ilvl w:val="3"/>
+          <w:numId w:val="2"/>
+        </w:numPr>
+        <w:ind w:hanging="0" w:left="360" w:right="0"/>
+      </w:pPr>
+      <w:r>
+        <w:rPr/>
+        <w:t>Credits</w:t>
+      </w:r>
+    </w:p>
+    <w:p>
+      <w:pPr>
+        <w:pStyle w:val="style0"/>
+        <w:ind w:hanging="0" w:left="360" w:right="0"/>
+      </w:pPr>
+      <w:r>
+        <w:rPr/>
+        <w:t>This will display the developers of the game and any artworks, sounds, and music borrowed from other sources.</w:t>
+      </w:r>
+    </w:p>
+    <w:p>
+      <w:pPr>
+        <w:pStyle w:val="style4"/>
+        <w:numPr>
+          <w:ilvl w:val="3"/>
+          <w:numId w:val="2"/>
+        </w:numPr>
+        <w:ind w:hanging="0" w:left="360" w:right="0"/>
+      </w:pPr>
+      <w:r>
+        <w:rPr/>
+        <w:t>Exit</w:t>
+      </w:r>
+    </w:p>
+    <w:p>
+      <w:pPr>
+        <w:pStyle w:val="style0"/>
+        <w:ind w:firstLine="360" w:left="0" w:right="0"/>
+      </w:pPr>
+      <w:r>
+        <w:rPr/>
+        <w:t>Quits the game.</w:t>
       </w:r>
     </w:p>
     <w:p>
       <w:pPr>
         <w:pStyle w:val="style1"/>
-      </w:pPr>
-      <w:r>
-        <w:rPr/>
-        <w:t>Section IV: Controls</w:t>
-      </w:r>
-    </w:p>
-    <w:p>
-      <w:pPr>
-        <w:pStyle w:val="style33"/>
         <w:numPr>
           <w:ilvl w:val="0"/>
-          <w:numId w:val="4"/>
-        </w:numPr>
-      </w:pPr>
-      <w:r>
-        <w:rPr/>
-        <w:t>Move Left: Left Arrow</w:t>
-      </w:r>
-    </w:p>
-    <w:p>
-      <w:pPr>
-        <w:pStyle w:val="style33"/>
+          <w:numId w:val="1"/>
+        </w:numPr>
+      </w:pPr>
+      <w:r>
+        <w:rPr/>
+        <w:t>Section VI: Artificial Intelligence</w:t>
+      </w:r>
+    </w:p>
+    <w:p>
+      <w:pPr>
+        <w:pStyle w:val="style0"/>
+      </w:pPr>
+      <w:r>
+        <w:rPr/>
+        <w:t>None needed for this game.</w:t>
+      </w:r>
+    </w:p>
+    <w:p>
+      <w:pPr>
+        <w:pStyle w:val="style1"/>
         <w:numPr>
           <w:ilvl w:val="0"/>
-          <w:numId w:val="4"/>
-        </w:numPr>
-      </w:pPr>
-      <w:r>
-        <w:rPr/>
-        <w:t>Move Right: Right Arrow</w:t>
-      </w:r>
-    </w:p>
-    <w:p>
-      <w:pPr>
-        <w:pStyle w:val="style33"/>
-        <w:numPr>
-          <w:ilvl w:val="0"/>
-          <w:numId w:val="4"/>
-        </w:numPr>
-      </w:pPr>
-      <w:r>
-        <w:rPr/>
-        <w:t>Jump: Spacebar</w:t>
-      </w:r>
-    </w:p>
-    <w:p>
-      <w:pPr>
-        <w:pStyle w:val="style33"/>
-        <w:numPr>
-          <w:ilvl w:val="0"/>
-          <w:numId w:val="4"/>
-        </w:numPr>
-      </w:pPr>
-      <w:r>
-        <w:rPr/>
-        <w:t>Pause/Un-pause: P</w:t>
-      </w:r>
-    </w:p>
-    <w:p>
-      <w:pPr>
-        <w:pStyle w:val="style33"/>
-        <w:numPr>
-          <w:ilvl w:val="0"/>
-          <w:numId w:val="4"/>
-        </w:numPr>
-      </w:pPr>
-      <w:r>
-        <w:rPr/>
-        <w:t>Restart Level: R</w:t>
-      </w:r>
-    </w:p>
-    <w:p>
-      <w:pPr>
-        <w:pStyle w:val="style33"/>
-        <w:numPr>
-          <w:ilvl w:val="0"/>
-          <w:numId w:val="4"/>
-        </w:numPr>
-      </w:pPr>
-      <w:r>
-        <w:rPr/>
-        <w:t>Volume Up: 1</w:t>
-      </w:r>
-    </w:p>
-    <w:p>
-      <w:pPr>
-        <w:pStyle w:val="style33"/>
-        <w:numPr>
-          <w:ilvl w:val="0"/>
-          <w:numId w:val="4"/>
-        </w:numPr>
-      </w:pPr>
-      <w:r>
-        <w:rPr/>
-        <w:t>Volume Down: 2</w:t>
-      </w:r>
-    </w:p>
-    <w:p>
-      <w:pPr>
-        <w:pStyle w:val="style1"/>
-      </w:pPr>
-      <w:r>
-        <w:rPr/>
-        <w:t>Section V: Interface</w:t>
+          <w:numId w:val="1"/>
+        </w:numPr>
+      </w:pPr>
+      <w:r>
+        <w:rPr/>
+        <w:t>Section VII: Detailed Level/Mission Descriptions</w:t>
       </w:r>
     </w:p>
     <w:p>
@@ -1420,216 +1596,7 @@
         <w:pStyle w:val="style2"/>
         <w:numPr>
           <w:ilvl w:val="1"/>
-          <w:numId w:val="1"/>
-        </w:numPr>
-      </w:pPr>
-      <w:r>
-        <w:rPr/>
-        <w:t>Camera</w:t>
-      </w:r>
-    </w:p>
-    <w:p>
-      <w:pPr>
-        <w:pStyle w:val="style0"/>
-      </w:pPr>
-      <w:r>
-        <w:rPr/>
-        <w:t>This will purely be a 2D platformer game. The camera will always follow the character as he moves throughout the levels.</w:t>
-      </w:r>
-    </w:p>
-    <w:p>
-      <w:pPr>
-        <w:pStyle w:val="style2"/>
-        <w:numPr>
-          <w:ilvl w:val="1"/>
-          <w:numId w:val="1"/>
-        </w:numPr>
-      </w:pPr>
-      <w:r>
-        <w:rPr/>
-        <w:t>Menus</w:t>
-      </w:r>
-    </w:p>
-    <w:p>
-      <w:pPr>
-        <w:pStyle w:val="style3"/>
-        <w:numPr>
-          <w:ilvl w:val="2"/>
-          <w:numId w:val="1"/>
-        </w:numPr>
-      </w:pPr>
-      <w:r>
-        <w:rPr/>
-        <w:t>Game screen flow diagrams</w:t>
-      </w:r>
-    </w:p>
-    <w:p>
-      <w:pPr>
-        <w:pStyle w:val="style0"/>
-        <w:ind w:hanging="3600" w:left="3600" w:right="0"/>
-      </w:pPr>
-      <w:r>
-        <w:rPr/>
-      </w:r>
-    </w:p>
-    <w:p>
-      <w:pPr>
-        <w:pStyle w:val="style3"/>
-        <w:numPr>
-          <w:ilvl w:val="2"/>
-          <w:numId w:val="1"/>
-        </w:numPr>
-      </w:pPr>
-      <w:r>
-        <w:rPr/>
-        <w:t>Main Menu</w:t>
-      </w:r>
-    </w:p>
-    <w:p>
-      <w:pPr>
-        <w:pStyle w:val="style4"/>
-        <w:numPr>
-          <w:ilvl w:val="3"/>
-          <w:numId w:val="1"/>
-        </w:numPr>
-        <w:ind w:hanging="0" w:left="360" w:right="0"/>
-      </w:pPr>
-      <w:r>
-        <w:rPr/>
-        <w:t>New Game</w:t>
-      </w:r>
-    </w:p>
-    <w:p>
-      <w:pPr>
-        <w:pStyle w:val="style0"/>
-        <w:ind w:firstLine="360" w:left="0" w:right="0"/>
-      </w:pPr>
-      <w:r>
-        <w:rPr/>
-        <w:t>Begins the game.</w:t>
-      </w:r>
-    </w:p>
-    <w:p>
-      <w:pPr>
-        <w:pStyle w:val="style4"/>
-        <w:numPr>
-          <w:ilvl w:val="3"/>
-          <w:numId w:val="1"/>
-        </w:numPr>
-        <w:ind w:hanging="0" w:left="360" w:right="0"/>
-      </w:pPr>
-      <w:r>
-        <w:rPr/>
-        <w:t>Options</w:t>
-      </w:r>
-    </w:p>
-    <w:p>
-      <w:pPr>
-        <w:pStyle w:val="style33"/>
-        <w:numPr>
-          <w:ilvl w:val="0"/>
-          <w:numId w:val="2"/>
-        </w:numPr>
-      </w:pPr>
-      <w:r>
-        <w:rPr/>
-        <w:t>Music: Left-click to enable or disable the music. Press ‘1’ to increase the volume or ‘2’ to decrease the volume</w:t>
-      </w:r>
-    </w:p>
-    <w:p>
-      <w:pPr>
-        <w:pStyle w:val="style33"/>
-        <w:numPr>
-          <w:ilvl w:val="0"/>
-          <w:numId w:val="2"/>
-        </w:numPr>
-      </w:pPr>
-      <w:r>
-        <w:rPr/>
-        <w:t>Sound: Left-click to enable or disable sound effects (e.g. – pickup powerup)</w:t>
-      </w:r>
-    </w:p>
-    <w:p>
-      <w:pPr>
-        <w:pStyle w:val="style4"/>
-        <w:numPr>
-          <w:ilvl w:val="3"/>
-          <w:numId w:val="1"/>
-        </w:numPr>
-        <w:ind w:hanging="0" w:left="360" w:right="0"/>
-      </w:pPr>
-      <w:r>
-        <w:rPr/>
-        <w:t>Credits</w:t>
-      </w:r>
-    </w:p>
-    <w:p>
-      <w:pPr>
-        <w:pStyle w:val="style0"/>
-        <w:ind w:hanging="0" w:left="360" w:right="0"/>
-      </w:pPr>
-      <w:r>
-        <w:rPr/>
-        <w:t>This will display the developers of the game and any artworks, sounds, and music borrowed from other sources.</w:t>
-      </w:r>
-    </w:p>
-    <w:p>
-      <w:pPr>
-        <w:pStyle w:val="style4"/>
-        <w:numPr>
-          <w:ilvl w:val="3"/>
-          <w:numId w:val="1"/>
-        </w:numPr>
-        <w:ind w:hanging="0" w:left="360" w:right="0"/>
-      </w:pPr>
-      <w:r>
-        <w:rPr/>
-        <w:t>Exit</w:t>
-      </w:r>
-    </w:p>
-    <w:p>
-      <w:pPr>
-        <w:pStyle w:val="style0"/>
-        <w:ind w:firstLine="360" w:left="0" w:right="0"/>
-      </w:pPr>
-      <w:r>
-        <w:rPr/>
-        <w:t>Quits the game.</w:t>
-      </w:r>
-    </w:p>
-    <w:p>
-      <w:pPr>
-        <w:pStyle w:val="style1"/>
-      </w:pPr>
-      <w:r>
-        <w:rPr/>
-        <w:t>Section VI: Artificial Intelligence</w:t>
-      </w:r>
-    </w:p>
-    <w:p>
-      <w:pPr>
-        <w:pStyle w:val="style0"/>
-      </w:pPr>
-      <w:r>
-        <w:rPr/>
-        <w:t>None needed for this game.</w:t>
-      </w:r>
-    </w:p>
-    <w:p>
-      <w:pPr>
-        <w:pStyle w:val="style1"/>
-      </w:pPr>
-      <w:r>
-        <w:rPr/>
-        <w:t>Section VII: Detailed Level/Mission Descriptions</w:t>
-      </w:r>
-    </w:p>
-    <w:p>
-      <w:pPr>
-        <w:pStyle w:val="style2"/>
-        <w:numPr>
-          <w:ilvl w:val="1"/>
-          <w:numId w:val="1"/>
+          <w:numId w:val="2"/>
         </w:numPr>
       </w:pPr>
       <w:r>
@@ -1642,7 +1609,7 @@
         <w:pStyle w:val="style3"/>
         <w:numPr>
           <w:ilvl w:val="2"/>
-          <w:numId w:val="1"/>
+          <w:numId w:val="2"/>
         </w:numPr>
       </w:pPr>
       <w:r>
@@ -1664,7 +1631,7 @@
         <w:pStyle w:val="style3"/>
         <w:numPr>
           <w:ilvl w:val="2"/>
-          <w:numId w:val="1"/>
+          <w:numId w:val="2"/>
         </w:numPr>
       </w:pPr>
       <w:r>
@@ -1686,7 +1653,7 @@
         <w:pStyle w:val="style3"/>
         <w:numPr>
           <w:ilvl w:val="2"/>
-          <w:numId w:val="1"/>
+          <w:numId w:val="2"/>
         </w:numPr>
       </w:pPr>
       <w:r>
@@ -1716,7 +1683,7 @@
         <w:pStyle w:val="style3"/>
         <w:numPr>
           <w:ilvl w:val="2"/>
-          <w:numId w:val="1"/>
+          <w:numId w:val="2"/>
         </w:numPr>
       </w:pPr>
       <w:r>
@@ -1783,7 +1750,7 @@
         <w:pStyle w:val="style3"/>
         <w:numPr>
           <w:ilvl w:val="2"/>
-          <w:numId w:val="1"/>
+          <w:numId w:val="2"/>
         </w:numPr>
       </w:pPr>
       <w:r>
@@ -1805,7 +1772,7 @@
         <w:pStyle w:val="style2"/>
         <w:numPr>
           <w:ilvl w:val="1"/>
-          <w:numId w:val="1"/>
+          <w:numId w:val="2"/>
         </w:numPr>
       </w:pPr>
       <w:r>
@@ -1818,7 +1785,7 @@
         <w:pStyle w:val="style3"/>
         <w:numPr>
           <w:ilvl w:val="2"/>
-          <w:numId w:val="1"/>
+          <w:numId w:val="2"/>
         </w:numPr>
       </w:pPr>
       <w:r>
@@ -1840,7 +1807,7 @@
         <w:pStyle w:val="style3"/>
         <w:numPr>
           <w:ilvl w:val="2"/>
-          <w:numId w:val="1"/>
+          <w:numId w:val="2"/>
         </w:numPr>
       </w:pPr>
       <w:r>
@@ -1862,7 +1829,7 @@
         <w:pStyle w:val="style3"/>
         <w:numPr>
           <w:ilvl w:val="2"/>
-          <w:numId w:val="1"/>
+          <w:numId w:val="2"/>
         </w:numPr>
       </w:pPr>
       <w:r>
@@ -1884,7 +1851,7 @@
         <w:pStyle w:val="style3"/>
         <w:numPr>
           <w:ilvl w:val="2"/>
-          <w:numId w:val="1"/>
+          <w:numId w:val="2"/>
         </w:numPr>
       </w:pPr>
       <w:r>
@@ -1952,7 +1919,7 @@
         <w:pStyle w:val="style3"/>
         <w:numPr>
           <w:ilvl w:val="2"/>
-          <w:numId w:val="1"/>
+          <w:numId w:val="2"/>
         </w:numPr>
       </w:pPr>
       <w:r>
@@ -1984,7 +1951,7 @@
         <w:pStyle w:val="style2"/>
         <w:numPr>
           <w:ilvl w:val="1"/>
-          <w:numId w:val="1"/>
+          <w:numId w:val="2"/>
         </w:numPr>
       </w:pPr>
       <w:r>
@@ -1997,7 +1964,7 @@
         <w:pStyle w:val="style3"/>
         <w:numPr>
           <w:ilvl w:val="2"/>
-          <w:numId w:val="1"/>
+          <w:numId w:val="2"/>
         </w:numPr>
       </w:pPr>
       <w:r>
@@ -2019,7 +1986,7 @@
         <w:pStyle w:val="style3"/>
         <w:numPr>
           <w:ilvl w:val="2"/>
-          <w:numId w:val="1"/>
+          <w:numId w:val="2"/>
         </w:numPr>
       </w:pPr>
       <w:r>
@@ -2041,7 +2008,7 @@
         <w:pStyle w:val="style3"/>
         <w:numPr>
           <w:ilvl w:val="2"/>
-          <w:numId w:val="1"/>
+          <w:numId w:val="2"/>
         </w:numPr>
       </w:pPr>
       <w:r>
@@ -2063,7 +2030,7 @@
         <w:pStyle w:val="style3"/>
         <w:numPr>
           <w:ilvl w:val="2"/>
-          <w:numId w:val="1"/>
+          <w:numId w:val="2"/>
         </w:numPr>
       </w:pPr>
       <w:r>
@@ -2131,7 +2098,7 @@
         <w:pStyle w:val="style3"/>
         <w:numPr>
           <w:ilvl w:val="2"/>
-          <w:numId w:val="1"/>
+          <w:numId w:val="2"/>
         </w:numPr>
       </w:pPr>
       <w:r>
@@ -2163,7 +2130,7 @@
         <w:pStyle w:val="style2"/>
         <w:numPr>
           <w:ilvl w:val="1"/>
-          <w:numId w:val="1"/>
+          <w:numId w:val="2"/>
         </w:numPr>
       </w:pPr>
       <w:r>
@@ -2176,7 +2143,7 @@
         <w:pStyle w:val="style3"/>
         <w:numPr>
           <w:ilvl w:val="2"/>
-          <w:numId w:val="1"/>
+          <w:numId w:val="2"/>
         </w:numPr>
       </w:pPr>
       <w:r>
@@ -2198,7 +2165,7 @@
         <w:pStyle w:val="style3"/>
         <w:numPr>
           <w:ilvl w:val="2"/>
-          <w:numId w:val="1"/>
+          <w:numId w:val="2"/>
         </w:numPr>
       </w:pPr>
       <w:r>
@@ -2220,7 +2187,7 @@
         <w:pStyle w:val="style3"/>
         <w:numPr>
           <w:ilvl w:val="2"/>
-          <w:numId w:val="1"/>
+          <w:numId w:val="2"/>
         </w:numPr>
       </w:pPr>
       <w:r>
@@ -2242,7 +2209,7 @@
         <w:pStyle w:val="style3"/>
         <w:numPr>
           <w:ilvl w:val="2"/>
-          <w:numId w:val="1"/>
+          <w:numId w:val="2"/>
         </w:numPr>
       </w:pPr>
       <w:r>
@@ -2310,58 +2277,141 @@
         <w:pStyle w:val="style3"/>
         <w:numPr>
           <w:ilvl w:val="2"/>
+          <w:numId w:val="2"/>
+        </w:numPr>
+      </w:pPr>
+      <w:r>
+        <w:rPr/>
+        <w:t>Powerups</w:t>
+      </w:r>
+    </w:p>
+    <w:p>
+      <w:pPr>
+        <w:pStyle w:val="style0"/>
+        <w:spacing w:after="0" w:before="0" w:line="100" w:lineRule="atLeast"/>
+      </w:pPr>
+      <w:r>
+        <w:rPr/>
+        <w:t>One Jump powerup.</w:t>
+      </w:r>
+    </w:p>
+    <w:p>
+      <w:pPr>
+        <w:pStyle w:val="style0"/>
+        <w:spacing w:after="0" w:before="0" w:line="100" w:lineRule="atLeast"/>
+      </w:pPr>
+      <w:r>
+        <w:rPr/>
+      </w:r>
+    </w:p>
+    <w:p>
+      <w:pPr>
+        <w:pStyle w:val="style0"/>
+        <w:spacing w:after="0" w:before="0" w:line="100" w:lineRule="atLeast"/>
+      </w:pPr>
+      <w:r>
+        <w:rPr/>
+      </w:r>
+    </w:p>
+    <w:p>
+      <w:pPr>
+        <w:pStyle w:val="style1"/>
+        <w:numPr>
+          <w:ilvl w:val="0"/>
           <w:numId w:val="1"/>
         </w:numPr>
       </w:pPr>
       <w:r>
         <w:rPr/>
-        <w:t>Powerups</w:t>
-      </w:r>
-    </w:p>
-    <w:p>
-      <w:pPr>
-        <w:pStyle w:val="style0"/>
-        <w:spacing w:after="0" w:before="0" w:line="100" w:lineRule="atLeast"/>
-      </w:pPr>
-      <w:r>
-        <w:rPr/>
-        <w:t>One Jump powerup.</w:t>
-      </w:r>
-    </w:p>
-    <w:p>
-      <w:pPr>
-        <w:pStyle w:val="style0"/>
-        <w:spacing w:after="0" w:before="0" w:line="100" w:lineRule="atLeast"/>
-      </w:pPr>
-      <w:r>
-        <w:rPr/>
-      </w:r>
-    </w:p>
-    <w:p>
-      <w:pPr>
-        <w:pStyle w:val="style0"/>
-        <w:spacing w:after="0" w:before="0" w:line="100" w:lineRule="atLeast"/>
-      </w:pPr>
-      <w:r>
-        <w:rPr/>
+        <w:t>Section VIII: Game Modes</w:t>
+      </w:r>
+    </w:p>
+    <w:p>
+      <w:pPr>
+        <w:pStyle w:val="style0"/>
+      </w:pPr>
+      <w:r>
+        <w:rPr/>
+        <w:t xml:space="preserve">This is a single-player game. </w:t>
+      </w:r>
+    </w:p>
+    <w:p>
+      <w:pPr>
+        <w:pStyle w:val="style2"/>
+        <w:numPr>
+          <w:ilvl w:val="1"/>
+          <w:numId w:val="2"/>
+        </w:numPr>
+      </w:pPr>
+      <w:r>
+        <w:rPr/>
+        <w:t>Rules</w:t>
+      </w:r>
+    </w:p>
+    <w:p>
+      <w:pPr>
+        <w:pStyle w:val="style0"/>
+      </w:pPr>
+      <w:r>
+        <w:rPr/>
+        <w:t>The player will begin the level in the idle position. The clock begins to run as soon as the player moves the character. The faster the player can reach the victory condition the higher he will score.</w:t>
+      </w:r>
+    </w:p>
+    <w:p>
+      <w:pPr>
+        <w:pStyle w:val="style2"/>
+        <w:numPr>
+          <w:ilvl w:val="1"/>
+          <w:numId w:val="2"/>
+        </w:numPr>
+      </w:pPr>
+      <w:r>
+        <w:rPr/>
+        <w:t>Death and restarts</w:t>
+      </w:r>
+    </w:p>
+    <w:p>
+      <w:pPr>
+        <w:pStyle w:val="style0"/>
+      </w:pPr>
+      <w:r>
+        <w:rPr/>
+        <w:t>The character does not actually die but gets to redo the scene if he falls from too high of an altitude or if he falls off the level. When this occurs, the character will restart the level from the beginning and the clock will also be reset to zero. If the player becomes stuck or he just wishes to restart the level, he may do so by pressing ‘r’.</w:t>
+      </w:r>
+    </w:p>
+    <w:p>
+      <w:pPr>
+        <w:pStyle w:val="style2"/>
+        <w:numPr>
+          <w:ilvl w:val="1"/>
+          <w:numId w:val="2"/>
+        </w:numPr>
+      </w:pPr>
+      <w:r>
+        <w:rPr/>
+        <w:t>Victory condition</w:t>
+      </w:r>
+    </w:p>
+    <w:p>
+      <w:pPr>
+        <w:pStyle w:val="style0"/>
+      </w:pPr>
+      <w:r>
+        <w:rPr/>
+        <w:t>The character must touch the yellow platform at the end of the level to stop the clock. At this point, he will receive a score.</w:t>
       </w:r>
     </w:p>
     <w:p>
       <w:pPr>
         <w:pStyle w:val="style1"/>
-      </w:pPr>
-      <w:r>
-        <w:rPr/>
-        <w:t>Section VIII: Game Modes</w:t>
-      </w:r>
-    </w:p>
-    <w:p>
-      <w:pPr>
-        <w:pStyle w:val="style0"/>
-      </w:pPr>
-      <w:r>
-        <w:rPr/>
-        <w:t xml:space="preserve">This is a single-player game. </w:t>
+        <w:numPr>
+          <w:ilvl w:val="0"/>
+          <w:numId w:val="1"/>
+        </w:numPr>
+      </w:pPr>
+      <w:r>
+        <w:rPr/>
+        <w:t>Section IX: Asset List</w:t>
       </w:r>
     </w:p>
     <w:p>
@@ -2369,21 +2419,21 @@
         <w:pStyle w:val="style2"/>
         <w:numPr>
           <w:ilvl w:val="1"/>
-          <w:numId w:val="1"/>
-        </w:numPr>
-      </w:pPr>
-      <w:r>
-        <w:rPr/>
-        <w:t>Rules</w:t>
-      </w:r>
-    </w:p>
-    <w:p>
-      <w:pPr>
-        <w:pStyle w:val="style0"/>
-      </w:pPr>
-      <w:r>
-        <w:rPr/>
-        <w:t>The player will begin the level in the idle position. The clock begins to run as soon as the player moves the character. The faster the player can reach the victory condition the higher he will score.</w:t>
+          <w:numId w:val="2"/>
+        </w:numPr>
+      </w:pPr>
+      <w:r>
+        <w:rPr/>
+        <w:t>Art</w:t>
+      </w:r>
+    </w:p>
+    <w:p>
+      <w:pPr>
+        <w:pStyle w:val="style0"/>
+      </w:pPr>
+      <w:r>
+        <w:rPr/>
+        <w:t xml:space="preserve">The artwork and animations for the character will be created during development. Tile artwork for walls, windows, doors, and other items will be obtained from the Internet since we do not have dedicated art designers. </w:t>
       </w:r>
     </w:p>
     <w:p>
@@ -2391,82 +2441,7 @@
         <w:pStyle w:val="style2"/>
         <w:numPr>
           <w:ilvl w:val="1"/>
-          <w:numId w:val="1"/>
-        </w:numPr>
-      </w:pPr>
-      <w:r>
-        <w:rPr/>
-        <w:t>Death and restarts</w:t>
-      </w:r>
-    </w:p>
-    <w:p>
-      <w:pPr>
-        <w:pStyle w:val="style0"/>
-      </w:pPr>
-      <w:r>
-        <w:rPr/>
-        <w:t>The character does not actually die but gets to redo the scene if he falls from too high of an altitude or if he falls off the level. When this occurs, the character will restart the level from the beginning and the clock will also be reset to zero. If the player becomes stuck or he just wishes to restart the level, he may do so by pressing ‘r’.</w:t>
-      </w:r>
-    </w:p>
-    <w:p>
-      <w:pPr>
-        <w:pStyle w:val="style2"/>
-        <w:numPr>
-          <w:ilvl w:val="1"/>
-          <w:numId w:val="1"/>
-        </w:numPr>
-      </w:pPr>
-      <w:r>
-        <w:rPr/>
-        <w:t>Victory condition</w:t>
-      </w:r>
-    </w:p>
-    <w:p>
-      <w:pPr>
-        <w:pStyle w:val="style0"/>
-      </w:pPr>
-      <w:r>
-        <w:rPr/>
-        <w:t>The character must touch the yellow platform at the end of the level to stop the clock. At this point, he will receive a score.</w:t>
-      </w:r>
-    </w:p>
-    <w:p>
-      <w:pPr>
-        <w:pStyle w:val="style1"/>
-      </w:pPr>
-      <w:r>
-        <w:rPr/>
-        <w:t>Section IX: Asset List</w:t>
-      </w:r>
-    </w:p>
-    <w:p>
-      <w:pPr>
-        <w:pStyle w:val="style2"/>
-        <w:numPr>
-          <w:ilvl w:val="1"/>
-          <w:numId w:val="1"/>
-        </w:numPr>
-      </w:pPr>
-      <w:r>
-        <w:rPr/>
-        <w:t>Art</w:t>
-      </w:r>
-    </w:p>
-    <w:p>
-      <w:pPr>
-        <w:pStyle w:val="style0"/>
-      </w:pPr>
-      <w:r>
-        <w:rPr/>
-        <w:t xml:space="preserve">The artwork and animations for the character will be created during development. Tile artwork for walls, windows, doors, and other items will be obtained from the Internet since we do not have dedicated art designers. </w:t>
-      </w:r>
-    </w:p>
-    <w:p>
-      <w:pPr>
-        <w:pStyle w:val="style2"/>
-        <w:numPr>
-          <w:ilvl w:val="1"/>
-          <w:numId w:val="1"/>
+          <w:numId w:val="2"/>
         </w:numPr>
       </w:pPr>
       <w:r>
@@ -2479,7 +2454,7 @@
         <w:pStyle w:val="style3"/>
         <w:numPr>
           <w:ilvl w:val="2"/>
-          <w:numId w:val="1"/>
+          <w:numId w:val="2"/>
         </w:numPr>
       </w:pPr>
       <w:r>
@@ -2489,59 +2464,7 @@
     </w:p>
     <w:p>
       <w:pPr>
-        <w:pStyle w:val="style33"/>
-        <w:numPr>
-          <w:ilvl w:val="0"/>
-          <w:numId w:val="5"/>
-        </w:numPr>
-      </w:pPr>
-      <w:r>
-        <w:rPr/>
-        <w:t>Powerup consumed</w:t>
-      </w:r>
-    </w:p>
-    <w:p>
-      <w:pPr>
-        <w:pStyle w:val="style33"/>
-        <w:numPr>
-          <w:ilvl w:val="0"/>
-          <w:numId w:val="5"/>
-        </w:numPr>
-      </w:pPr>
-      <w:r>
-        <w:rPr/>
-        <w:t>Victory</w:t>
-      </w:r>
-    </w:p>
-    <w:p>
-      <w:pPr>
-        <w:pStyle w:val="style2"/>
-        <w:numPr>
-          <w:ilvl w:val="1"/>
-          <w:numId w:val="1"/>
-        </w:numPr>
-      </w:pPr>
-      <w:r>
-        <w:rPr/>
-        <w:t>Music</w:t>
-      </w:r>
-    </w:p>
-    <w:p>
-      <w:pPr>
-        <w:pStyle w:val="style3"/>
-        <w:numPr>
-          <w:ilvl w:val="2"/>
-          <w:numId w:val="1"/>
-        </w:numPr>
-      </w:pPr>
-      <w:r>
-        <w:rPr/>
-        <w:t>Ambient</w:t>
-      </w:r>
-    </w:p>
-    <w:p>
-      <w:pPr>
-        <w:pStyle w:val="style33"/>
+        <w:pStyle w:val="style36"/>
         <w:numPr>
           <w:ilvl w:val="0"/>
           <w:numId w:val="6"/>
@@ -2549,12 +2472,12 @@
       </w:pPr>
       <w:r>
         <w:rPr/>
-        <w:t>Loop #1: Run the blockade</w:t>
-      </w:r>
-    </w:p>
-    <w:p>
-      <w:pPr>
-        <w:pStyle w:val="style33"/>
+        <w:t>Powerup consumed</w:t>
+      </w:r>
+    </w:p>
+    <w:p>
+      <w:pPr>
+        <w:pStyle w:val="style36"/>
         <w:numPr>
           <w:ilvl w:val="0"/>
           <w:numId w:val="6"/>
@@ -2562,28 +2485,80 @@
       </w:pPr>
       <w:r>
         <w:rPr/>
-        <w:t>Loop #2: Follow Me</w:t>
-      </w:r>
-    </w:p>
-    <w:p>
-      <w:pPr>
-        <w:pStyle w:val="style3"/>
-        <w:numPr>
-          <w:ilvl w:val="2"/>
-          <w:numId w:val="1"/>
-        </w:numPr>
-      </w:pPr>
-      <w:r>
-        <w:rPr/>
-        <w:t>Action</w:t>
-      </w:r>
-    </w:p>
-    <w:p>
-      <w:pPr>
-        <w:pStyle w:val="style33"/>
+        <w:t>Victory</w:t>
+      </w:r>
+    </w:p>
+    <w:p>
+      <w:pPr>
+        <w:pStyle w:val="style2"/>
+        <w:numPr>
+          <w:ilvl w:val="1"/>
+          <w:numId w:val="2"/>
+        </w:numPr>
+      </w:pPr>
+      <w:r>
+        <w:rPr/>
+        <w:t>Music</w:t>
+      </w:r>
+    </w:p>
+    <w:p>
+      <w:pPr>
+        <w:pStyle w:val="style3"/>
+        <w:numPr>
+          <w:ilvl w:val="2"/>
+          <w:numId w:val="2"/>
+        </w:numPr>
+      </w:pPr>
+      <w:r>
+        <w:rPr/>
+        <w:t>Ambient</w:t>
+      </w:r>
+    </w:p>
+    <w:p>
+      <w:pPr>
+        <w:pStyle w:val="style36"/>
         <w:numPr>
           <w:ilvl w:val="0"/>
           <w:numId w:val="7"/>
+        </w:numPr>
+      </w:pPr>
+      <w:r>
+        <w:rPr/>
+        <w:t>Loop #1: Run the blockade</w:t>
+      </w:r>
+    </w:p>
+    <w:p>
+      <w:pPr>
+        <w:pStyle w:val="style36"/>
+        <w:numPr>
+          <w:ilvl w:val="0"/>
+          <w:numId w:val="7"/>
+        </w:numPr>
+      </w:pPr>
+      <w:r>
+        <w:rPr/>
+        <w:t>Loop #2: Follow Me</w:t>
+      </w:r>
+    </w:p>
+    <w:p>
+      <w:pPr>
+        <w:pStyle w:val="style3"/>
+        <w:numPr>
+          <w:ilvl w:val="2"/>
+          <w:numId w:val="2"/>
+        </w:numPr>
+      </w:pPr>
+      <w:r>
+        <w:rPr/>
+        <w:t>Action</w:t>
+      </w:r>
+    </w:p>
+    <w:p>
+      <w:pPr>
+        <w:pStyle w:val="style36"/>
+        <w:numPr>
+          <w:ilvl w:val="0"/>
+          <w:numId w:val="8"/>
         </w:numPr>
       </w:pPr>
       <w:r>
@@ -2593,6 +2568,7 @@
       <w:hyperlink r:id="rId9">
         <w:r>
           <w:rPr>
+            <w:rStyle w:val="style22"/>
             <w:rStyle w:val="style22"/>
           </w:rPr>
           <w:t>http://www.newgrounds.com/audio/listen/481538</w:t>
@@ -2602,6 +2578,10 @@
     <w:p>
       <w:pPr>
         <w:pStyle w:val="style1"/>
+        <w:numPr>
+          <w:ilvl w:val="0"/>
+          <w:numId w:val="1"/>
+        </w:numPr>
       </w:pPr>
       <w:r>
         <w:rPr/>
@@ -2620,6 +2600,10 @@
     <w:p>
       <w:pPr>
         <w:pStyle w:val="style1"/>
+        <w:numPr>
+          <w:ilvl w:val="0"/>
+          <w:numId w:val="1"/>
+        </w:numPr>
       </w:pPr>
       <w:r>
         <w:rPr/>
@@ -2631,7 +2615,7 @@
         <w:pStyle w:val="style2"/>
         <w:numPr>
           <w:ilvl w:val="1"/>
-          <w:numId w:val="1"/>
+          <w:numId w:val="2"/>
         </w:numPr>
       </w:pPr>
       <w:r>
@@ -2641,72 +2625,39 @@
     </w:p>
     <w:p>
       <w:pPr>
-        <w:pStyle w:val="style33"/>
+        <w:pStyle w:val="style36"/>
         <w:numPr>
           <w:ilvl w:val="0"/>
-          <w:numId w:val="7"/>
-        </w:numPr>
-      </w:pPr>
-      <w:r>
-        <w:rPr/>
-        <w:t>Minimum system requirements: Windows 32-bit and Linux</w:t>
-      </w:r>
-    </w:p>
-    <w:p>
-      <w:pPr>
-        <w:pStyle w:val="style33"/>
+          <w:numId w:val="8"/>
+        </w:numPr>
+      </w:pPr>
+      <w:r>
+        <w:rPr/>
+        <w:t>System requirements: Windows 32-bit or Linux 32-bit/64-bit</w:t>
+      </w:r>
+    </w:p>
+    <w:p>
+      <w:pPr>
+        <w:pStyle w:val="style36"/>
         <w:numPr>
           <w:ilvl w:val="0"/>
-          <w:numId w:val="7"/>
-        </w:numPr>
-      </w:pPr>
-      <w:r>
-        <w:rPr/>
-        <w:t>Recommended system requirements: Windows 32-bit and Linux</w:t>
-      </w:r>
-    </w:p>
-    <w:p>
-      <w:pPr>
-        <w:pStyle w:val="style33"/>
-        <w:numPr>
-          <w:ilvl w:val="0"/>
-          <w:numId w:val="7"/>
-        </w:numPr>
-      </w:pPr>
-      <w:r>
-        <w:rPr/>
-        <w:t>Number of characters viewable at once: 1</w:t>
-      </w:r>
-    </w:p>
-    <w:p>
-      <w:pPr>
-        <w:pStyle w:val="style33"/>
-        <w:numPr>
-          <w:ilvl w:val="0"/>
-          <w:numId w:val="7"/>
-        </w:numPr>
-      </w:pPr>
-      <w:r>
-        <w:rPr/>
-        <w:t>Max # polys per character: 1000</w:t>
-      </w:r>
-    </w:p>
-    <w:p>
-      <w:pPr>
-        <w:pStyle w:val="style33"/>
-        <w:numPr>
-          <w:ilvl w:val="0"/>
-          <w:numId w:val="7"/>
-        </w:numPr>
-      </w:pPr>
-      <w:r>
-        <w:rPr/>
-        <w:t>Max # polys per level: 50000</w:t>
-      </w:r>
-    </w:p>
-    <w:p>
-      <w:pPr>
-        <w:pStyle w:val="style0"/>
+          <w:numId w:val="8"/>
+        </w:numPr>
+      </w:pPr>
+      <w:r>
+        <w:rPr/>
+        <w:t>Recommended system requirements: Windows 32-bit or Ubuntu Linux 64-bit</w:t>
+      </w:r>
+    </w:p>
+    <w:p>
+      <w:pPr>
+        <w:pStyle w:val="style0"/>
+        <w:widowControl/>
+        <w:tabs>
+          <w:tab w:leader="none" w:pos="720" w:val="left"/>
+        </w:tabs>
+        <w:suppressAutoHyphens w:val="true"/>
+        <w:spacing w:after="200" w:before="0" w:line="276" w:lineRule="auto"/>
       </w:pPr>
       <w:r>
         <w:rPr/>
@@ -2719,7 +2670,7 @@
       <w:pgNumType w:fmt="decimal"/>
       <w:formProt w:val="false"/>
       <w:textDirection w:val="lrTb"/>
-      <w:docGrid w:charSpace="4096" w:linePitch="360" w:type="default"/>
+      <w:docGrid w:charSpace="8192" w:linePitch="360" w:type="default"/>
     </w:sectPr>
   </w:body>
 </w:document>
@@ -2849,111 +2800,120 @@
   <w:abstractNum w:abstractNumId="2">
     <w:lvl w:ilvl="0">
       <w:start w:val="1"/>
-      <w:numFmt w:val="bullet"/>
-      <w:lvlText w:val=""/>
-      <w:lvlJc w:val="left"/>
-      <w:pPr>
-        <w:ind w:hanging="360" w:left="720"/>
-      </w:pPr>
-      <w:rPr>
-        <w:rFonts w:ascii="Symbol" w:cs="Symbol" w:hAnsi="Symbol" w:hint="default"/>
-      </w:rPr>
+      <w:numFmt w:val="none"/>
+      <w:suff w:val="nothing"/>
+      <w:lvlText w:val=""/>
+      <w:lvlJc w:val="left"/>
+      <w:pPr>
+        <w:tabs>
+          <w:tab w:pos="432" w:val="num"/>
+        </w:tabs>
+        <w:ind w:hanging="432" w:left="432"/>
+      </w:pPr>
     </w:lvl>
     <w:lvl w:ilvl="1">
       <w:start w:val="1"/>
-      <w:numFmt w:val="bullet"/>
-      <w:lvlText w:val="o"/>
-      <w:lvlJc w:val="left"/>
-      <w:pPr>
-        <w:ind w:hanging="360" w:left="1440"/>
-      </w:pPr>
-      <w:rPr>
-        <w:rFonts w:ascii="Courier New" w:cs="Courier New" w:hAnsi="Courier New" w:hint="default"/>
-      </w:rPr>
+      <w:numFmt w:val="none"/>
+      <w:suff w:val="nothing"/>
+      <w:lvlText w:val=""/>
+      <w:lvlJc w:val="left"/>
+      <w:pPr>
+        <w:tabs>
+          <w:tab w:pos="576" w:val="num"/>
+        </w:tabs>
+        <w:ind w:hanging="576" w:left="576"/>
+      </w:pPr>
     </w:lvl>
     <w:lvl w:ilvl="2">
       <w:start w:val="1"/>
-      <w:numFmt w:val="bullet"/>
-      <w:lvlText w:val=""/>
-      <w:lvlJc w:val="left"/>
-      <w:pPr>
-        <w:ind w:hanging="360" w:left="2160"/>
-      </w:pPr>
-      <w:rPr>
-        <w:rFonts w:ascii="Wingdings" w:cs="Wingdings" w:hAnsi="Wingdings" w:hint="default"/>
-      </w:rPr>
+      <w:numFmt w:val="none"/>
+      <w:suff w:val="nothing"/>
+      <w:lvlText w:val=""/>
+      <w:lvlJc w:val="left"/>
+      <w:pPr>
+        <w:tabs>
+          <w:tab w:pos="720" w:val="num"/>
+        </w:tabs>
+        <w:ind w:hanging="720" w:left="720"/>
+      </w:pPr>
     </w:lvl>
     <w:lvl w:ilvl="3">
       <w:start w:val="1"/>
-      <w:numFmt w:val="bullet"/>
-      <w:lvlText w:val=""/>
-      <w:lvlJc w:val="left"/>
-      <w:pPr>
-        <w:ind w:hanging="360" w:left="2880"/>
-      </w:pPr>
-      <w:rPr>
-        <w:rFonts w:ascii="Symbol" w:cs="Symbol" w:hAnsi="Symbol" w:hint="default"/>
-      </w:rPr>
+      <w:numFmt w:val="none"/>
+      <w:suff w:val="nothing"/>
+      <w:lvlText w:val=""/>
+      <w:lvlJc w:val="left"/>
+      <w:pPr>
+        <w:tabs>
+          <w:tab w:pos="864" w:val="num"/>
+        </w:tabs>
+        <w:ind w:hanging="864" w:left="864"/>
+      </w:pPr>
     </w:lvl>
     <w:lvl w:ilvl="4">
       <w:start w:val="1"/>
-      <w:numFmt w:val="bullet"/>
-      <w:lvlText w:val="o"/>
-      <w:lvlJc w:val="left"/>
-      <w:pPr>
-        <w:ind w:hanging="360" w:left="3600"/>
-      </w:pPr>
-      <w:rPr>
-        <w:rFonts w:ascii="Courier New" w:cs="Courier New" w:hAnsi="Courier New" w:hint="default"/>
-      </w:rPr>
+      <w:numFmt w:val="none"/>
+      <w:suff w:val="nothing"/>
+      <w:lvlText w:val=""/>
+      <w:lvlJc w:val="left"/>
+      <w:pPr>
+        <w:tabs>
+          <w:tab w:pos="1008" w:val="num"/>
+        </w:tabs>
+        <w:ind w:hanging="1008" w:left="1008"/>
+      </w:pPr>
     </w:lvl>
     <w:lvl w:ilvl="5">
       <w:start w:val="1"/>
-      <w:numFmt w:val="bullet"/>
-      <w:lvlText w:val=""/>
-      <w:lvlJc w:val="left"/>
-      <w:pPr>
-        <w:ind w:hanging="360" w:left="4320"/>
-      </w:pPr>
-      <w:rPr>
-        <w:rFonts w:ascii="Wingdings" w:cs="Wingdings" w:hAnsi="Wingdings" w:hint="default"/>
-      </w:rPr>
+      <w:numFmt w:val="none"/>
+      <w:suff w:val="nothing"/>
+      <w:lvlText w:val=""/>
+      <w:lvlJc w:val="left"/>
+      <w:pPr>
+        <w:tabs>
+          <w:tab w:pos="1152" w:val="num"/>
+        </w:tabs>
+        <w:ind w:hanging="1152" w:left="1152"/>
+      </w:pPr>
     </w:lvl>
     <w:lvl w:ilvl="6">
       <w:start w:val="1"/>
-      <w:numFmt w:val="bullet"/>
-      <w:lvlText w:val=""/>
-      <w:lvlJc w:val="left"/>
-      <w:pPr>
-        <w:ind w:hanging="360" w:left="5040"/>
-      </w:pPr>
-      <w:rPr>
-        <w:rFonts w:ascii="Symbol" w:cs="Symbol" w:hAnsi="Symbol" w:hint="default"/>
-      </w:rPr>
+      <w:numFmt w:val="none"/>
+      <w:suff w:val="nothing"/>
+      <w:lvlText w:val=""/>
+      <w:lvlJc w:val="left"/>
+      <w:pPr>
+        <w:tabs>
+          <w:tab w:pos="1296" w:val="num"/>
+        </w:tabs>
+        <w:ind w:hanging="1296" w:left="1296"/>
+      </w:pPr>
     </w:lvl>
     <w:lvl w:ilvl="7">
       <w:start w:val="1"/>
-      <w:numFmt w:val="bullet"/>
-      <w:lvlText w:val="o"/>
-      <w:lvlJc w:val="left"/>
-      <w:pPr>
-        <w:ind w:hanging="360" w:left="5760"/>
-      </w:pPr>
-      <w:rPr>
-        <w:rFonts w:ascii="Courier New" w:cs="Courier New" w:hAnsi="Courier New" w:hint="default"/>
-      </w:rPr>
+      <w:numFmt w:val="none"/>
+      <w:suff w:val="nothing"/>
+      <w:lvlText w:val=""/>
+      <w:lvlJc w:val="left"/>
+      <w:pPr>
+        <w:tabs>
+          <w:tab w:pos="1440" w:val="num"/>
+        </w:tabs>
+        <w:ind w:hanging="1440" w:left="1440"/>
+      </w:pPr>
     </w:lvl>
     <w:lvl w:ilvl="8">
       <w:start w:val="1"/>
-      <w:numFmt w:val="bullet"/>
-      <w:lvlText w:val=""/>
-      <w:lvlJc w:val="left"/>
-      <w:pPr>
-        <w:ind w:hanging="360" w:left="6480"/>
-      </w:pPr>
-      <w:rPr>
-        <w:rFonts w:ascii="Wingdings" w:cs="Wingdings" w:hAnsi="Wingdings" w:hint="default"/>
-      </w:rPr>
+      <w:numFmt w:val="none"/>
+      <w:suff w:val="nothing"/>
+      <w:lvlText w:val=""/>
+      <w:lvlJc w:val="left"/>
+      <w:pPr>
+        <w:tabs>
+          <w:tab w:pos="1584" w:val="num"/>
+        </w:tabs>
+        <w:ind w:hanging="1584" w:left="1584"/>
+      </w:pPr>
     </w:lvl>
   </w:abstractNum>
   <w:abstractNum w:abstractNumId="3">
@@ -3073,7 +3033,7 @@
       <w:lvlText w:val=""/>
       <w:lvlJc w:val="left"/>
       <w:pPr>
-        <w:ind w:hanging="360" w:left="360"/>
+        <w:ind w:hanging="360" w:left="720"/>
       </w:pPr>
       <w:rPr>
         <w:rFonts w:ascii="Symbol" w:cs="Symbol" w:hAnsi="Symbol" w:hint="default"/>
@@ -3085,7 +3045,7 @@
       <w:lvlText w:val="o"/>
       <w:lvlJc w:val="left"/>
       <w:pPr>
-        <w:ind w:hanging="360" w:left="1080"/>
+        <w:ind w:hanging="360" w:left="1440"/>
       </w:pPr>
       <w:rPr>
         <w:rFonts w:ascii="Courier New" w:cs="Courier New" w:hAnsi="Courier New" w:hint="default"/>
@@ -3097,7 +3057,7 @@
       <w:lvlText w:val=""/>
       <w:lvlJc w:val="left"/>
       <w:pPr>
-        <w:ind w:hanging="360" w:left="1800"/>
+        <w:ind w:hanging="360" w:left="2160"/>
       </w:pPr>
       <w:rPr>
         <w:rFonts w:ascii="Wingdings" w:cs="Wingdings" w:hAnsi="Wingdings" w:hint="default"/>
@@ -3109,7 +3069,7 @@
       <w:lvlText w:val=""/>
       <w:lvlJc w:val="left"/>
       <w:pPr>
-        <w:ind w:hanging="360" w:left="2520"/>
+        <w:ind w:hanging="360" w:left="2880"/>
       </w:pPr>
       <w:rPr>
         <w:rFonts w:ascii="Symbol" w:cs="Symbol" w:hAnsi="Symbol" w:hint="default"/>
@@ -3121,7 +3081,7 @@
       <w:lvlText w:val="o"/>
       <w:lvlJc w:val="left"/>
       <w:pPr>
-        <w:ind w:hanging="360" w:left="3240"/>
+        <w:ind w:hanging="360" w:left="3600"/>
       </w:pPr>
       <w:rPr>
         <w:rFonts w:ascii="Courier New" w:cs="Courier New" w:hAnsi="Courier New" w:hint="default"/>
@@ -3133,7 +3093,7 @@
       <w:lvlText w:val=""/>
       <w:lvlJc w:val="left"/>
       <w:pPr>
-        <w:ind w:hanging="360" w:left="3960"/>
+        <w:ind w:hanging="360" w:left="4320"/>
       </w:pPr>
       <w:rPr>
         <w:rFonts w:ascii="Wingdings" w:cs="Wingdings" w:hAnsi="Wingdings" w:hint="default"/>
@@ -3145,7 +3105,7 @@
       <w:lvlText w:val=""/>
       <w:lvlJc w:val="left"/>
       <w:pPr>
-        <w:ind w:hanging="360" w:left="4680"/>
+        <w:ind w:hanging="360" w:left="5040"/>
       </w:pPr>
       <w:rPr>
         <w:rFonts w:ascii="Symbol" w:cs="Symbol" w:hAnsi="Symbol" w:hint="default"/>
@@ -3157,7 +3117,7 @@
       <w:lvlText w:val="o"/>
       <w:lvlJc w:val="left"/>
       <w:pPr>
-        <w:ind w:hanging="360" w:left="5400"/>
+        <w:ind w:hanging="360" w:left="5760"/>
       </w:pPr>
       <w:rPr>
         <w:rFonts w:ascii="Courier New" w:cs="Courier New" w:hAnsi="Courier New" w:hint="default"/>
@@ -3169,7 +3129,7 @@
       <w:lvlText w:val=""/>
       <w:lvlJc w:val="left"/>
       <w:pPr>
-        <w:ind w:hanging="360" w:left="6120"/>
+        <w:ind w:hanging="360" w:left="6480"/>
       </w:pPr>
       <w:rPr>
         <w:rFonts w:ascii="Wingdings" w:cs="Wingdings" w:hAnsi="Wingdings" w:hint="default"/>
@@ -3397,6 +3357,116 @@
     </w:lvl>
   </w:abstractNum>
   <w:abstractNum w:abstractNumId="7">
+    <w:lvl w:ilvl="0">
+      <w:start w:val="1"/>
+      <w:numFmt w:val="bullet"/>
+      <w:lvlText w:val=""/>
+      <w:lvlJc w:val="left"/>
+      <w:pPr>
+        <w:ind w:hanging="360" w:left="360"/>
+      </w:pPr>
+      <w:rPr>
+        <w:rFonts w:ascii="Symbol" w:cs="Symbol" w:hAnsi="Symbol" w:hint="default"/>
+      </w:rPr>
+    </w:lvl>
+    <w:lvl w:ilvl="1">
+      <w:start w:val="1"/>
+      <w:numFmt w:val="bullet"/>
+      <w:lvlText w:val="o"/>
+      <w:lvlJc w:val="left"/>
+      <w:pPr>
+        <w:ind w:hanging="360" w:left="1080"/>
+      </w:pPr>
+      <w:rPr>
+        <w:rFonts w:ascii="Courier New" w:cs="Courier New" w:hAnsi="Courier New" w:hint="default"/>
+      </w:rPr>
+    </w:lvl>
+    <w:lvl w:ilvl="2">
+      <w:start w:val="1"/>
+      <w:numFmt w:val="bullet"/>
+      <w:lvlText w:val=""/>
+      <w:lvlJc w:val="left"/>
+      <w:pPr>
+        <w:ind w:hanging="360" w:left="1800"/>
+      </w:pPr>
+      <w:rPr>
+        <w:rFonts w:ascii="Wingdings" w:cs="Wingdings" w:hAnsi="Wingdings" w:hint="default"/>
+      </w:rPr>
+    </w:lvl>
+    <w:lvl w:ilvl="3">
+      <w:start w:val="1"/>
+      <w:numFmt w:val="bullet"/>
+      <w:lvlText w:val=""/>
+      <w:lvlJc w:val="left"/>
+      <w:pPr>
+        <w:ind w:hanging="360" w:left="2520"/>
+      </w:pPr>
+      <w:rPr>
+        <w:rFonts w:ascii="Symbol" w:cs="Symbol" w:hAnsi="Symbol" w:hint="default"/>
+      </w:rPr>
+    </w:lvl>
+    <w:lvl w:ilvl="4">
+      <w:start w:val="1"/>
+      <w:numFmt w:val="bullet"/>
+      <w:lvlText w:val="o"/>
+      <w:lvlJc w:val="left"/>
+      <w:pPr>
+        <w:ind w:hanging="360" w:left="3240"/>
+      </w:pPr>
+      <w:rPr>
+        <w:rFonts w:ascii="Courier New" w:cs="Courier New" w:hAnsi="Courier New" w:hint="default"/>
+      </w:rPr>
+    </w:lvl>
+    <w:lvl w:ilvl="5">
+      <w:start w:val="1"/>
+      <w:numFmt w:val="bullet"/>
+      <w:lvlText w:val=""/>
+      <w:lvlJc w:val="left"/>
+      <w:pPr>
+        <w:ind w:hanging="360" w:left="3960"/>
+      </w:pPr>
+      <w:rPr>
+        <w:rFonts w:ascii="Wingdings" w:cs="Wingdings" w:hAnsi="Wingdings" w:hint="default"/>
+      </w:rPr>
+    </w:lvl>
+    <w:lvl w:ilvl="6">
+      <w:start w:val="1"/>
+      <w:numFmt w:val="bullet"/>
+      <w:lvlText w:val=""/>
+      <w:lvlJc w:val="left"/>
+      <w:pPr>
+        <w:ind w:hanging="360" w:left="4680"/>
+      </w:pPr>
+      <w:rPr>
+        <w:rFonts w:ascii="Symbol" w:cs="Symbol" w:hAnsi="Symbol" w:hint="default"/>
+      </w:rPr>
+    </w:lvl>
+    <w:lvl w:ilvl="7">
+      <w:start w:val="1"/>
+      <w:numFmt w:val="bullet"/>
+      <w:lvlText w:val="o"/>
+      <w:lvlJc w:val="left"/>
+      <w:pPr>
+        <w:ind w:hanging="360" w:left="5400"/>
+      </w:pPr>
+      <w:rPr>
+        <w:rFonts w:ascii="Courier New" w:cs="Courier New" w:hAnsi="Courier New" w:hint="default"/>
+      </w:rPr>
+    </w:lvl>
+    <w:lvl w:ilvl="8">
+      <w:start w:val="1"/>
+      <w:numFmt w:val="bullet"/>
+      <w:lvlText w:val=""/>
+      <w:lvlJc w:val="left"/>
+      <w:pPr>
+        <w:ind w:hanging="360" w:left="6120"/>
+      </w:pPr>
+      <w:rPr>
+        <w:rFonts w:ascii="Wingdings" w:cs="Wingdings" w:hAnsi="Wingdings" w:hint="default"/>
+      </w:rPr>
+    </w:lvl>
+  </w:abstractNum>
+  <w:abstractNum w:abstractNumId="8">
     <w:lvl w:ilvl="0">
       <w:start w:val="1"/>
       <w:numFmt w:val="bullet"/>
@@ -3527,6 +3597,9 @@
   <w:num w:numId="7">
     <w:abstractNumId w:val="7"/>
   </w:num>
+  <w:num w:numId="8">
+    <w:abstractNumId w:val="8"/>
+  </w:num>
 </w:numbering>
 </file>
 
@@ -3545,7 +3618,7 @@
     </w:pPr>
     <w:rPr>
       <w:rFonts w:ascii="Calibri" w:cs="Calibri" w:eastAsia="IPAPGothic" w:hAnsi="Calibri"/>
-      <w:color w:val="auto"/>
+      <w:color w:val="00000A"/>
       <w:sz w:val="22"/>
       <w:szCs w:val="22"/>
       <w:lang w:bidi="ar-SA" w:eastAsia="en-US" w:val="en-US"/>
@@ -3554,11 +3627,16 @@
   <w:style w:styleId="style1" w:type="paragraph">
     <w:name w:val="Heading 1"/>
     <w:basedOn w:val="style0"/>
-    <w:next w:val="style26"/>
+    <w:next w:val="style29"/>
     <w:pPr>
       <w:keepNext/>
       <w:keepLines/>
+      <w:numPr>
+        <w:ilvl w:val="0"/>
+        <w:numId w:val="1"/>
+      </w:numPr>
       <w:spacing w:after="0" w:before="480"/>
+      <w:outlineLvl w:val="0"/>
     </w:pPr>
     <w:rPr>
       <w:rFonts w:ascii="Cambria" w:cs="" w:hAnsi="Cambria"/>
@@ -3572,7 +3650,7 @@
   <w:style w:styleId="style2" w:type="paragraph">
     <w:name w:val="Heading 2"/>
     <w:basedOn w:val="style0"/>
-    <w:next w:val="style26"/>
+    <w:next w:val="style29"/>
     <w:pPr>
       <w:keepNext/>
       <w:keepLines/>
@@ -3595,7 +3673,7 @@
   <w:style w:styleId="style3" w:type="paragraph">
     <w:name w:val="Heading 3"/>
     <w:basedOn w:val="style0"/>
-    <w:next w:val="style26"/>
+    <w:next w:val="style29"/>
     <w:pPr>
       <w:keepNext/>
       <w:keepLines/>
@@ -3616,7 +3694,7 @@
   <w:style w:styleId="style4" w:type="paragraph">
     <w:name w:val="Heading 4"/>
     <w:basedOn w:val="style0"/>
-    <w:next w:val="style26"/>
+    <w:next w:val="style29"/>
     <w:pPr>
       <w:keepNext/>
       <w:keepLines/>
@@ -3731,10 +3809,31 @@
       <w:rFonts w:cs="Courier New"/>
     </w:rPr>
   </w:style>
-  <w:style w:styleId="style25" w:type="paragraph">
+  <w:style w:styleId="style25" w:type="character">
+    <w:name w:val="ListLabel 2"/>
+    <w:next w:val="style25"/>
+    <w:rPr>
+      <w:rFonts w:cs="Symbol"/>
+    </w:rPr>
+  </w:style>
+  <w:style w:styleId="style26" w:type="character">
+    <w:name w:val="ListLabel 3"/>
+    <w:next w:val="style26"/>
+    <w:rPr>
+      <w:rFonts w:cs="Courier New"/>
+    </w:rPr>
+  </w:style>
+  <w:style w:styleId="style27" w:type="character">
+    <w:name w:val="ListLabel 4"/>
+    <w:next w:val="style27"/>
+    <w:rPr>
+      <w:rFonts w:cs="Wingdings"/>
+    </w:rPr>
+  </w:style>
+  <w:style w:styleId="style28" w:type="paragraph">
     <w:name w:val="Heading"/>
     <w:basedOn w:val="style0"/>
-    <w:next w:val="style26"/>
+    <w:next w:val="style29"/>
     <w:pPr>
       <w:keepNext/>
       <w:spacing w:after="120" w:before="240"/>
@@ -3745,28 +3844,28 @@
       <w:szCs w:val="28"/>
     </w:rPr>
   </w:style>
-  <w:style w:styleId="style26" w:type="paragraph">
+  <w:style w:styleId="style29" w:type="paragraph">
     <w:name w:val="Text body"/>
     <w:basedOn w:val="style0"/>
-    <w:next w:val="style26"/>
+    <w:next w:val="style29"/>
     <w:pPr>
       <w:spacing w:after="120" w:before="0"/>
     </w:pPr>
     <w:rPr/>
   </w:style>
-  <w:style w:styleId="style27" w:type="paragraph">
+  <w:style w:styleId="style30" w:type="paragraph">
     <w:name w:val="List"/>
-    <w:basedOn w:val="style26"/>
-    <w:next w:val="style27"/>
+    <w:basedOn w:val="style29"/>
+    <w:next w:val="style30"/>
     <w:pPr/>
     <w:rPr>
       <w:rFonts w:cs="Lohit Hindi"/>
     </w:rPr>
   </w:style>
-  <w:style w:styleId="style28" w:type="paragraph">
+  <w:style w:styleId="style31" w:type="paragraph">
     <w:name w:val="Caption"/>
     <w:basedOn w:val="style0"/>
-    <w:next w:val="style28"/>
+    <w:next w:val="style31"/>
     <w:pPr>
       <w:suppressLineNumbers/>
       <w:spacing w:after="120" w:before="120"/>
@@ -3779,10 +3878,10 @@
       <w:szCs w:val="24"/>
     </w:rPr>
   </w:style>
-  <w:style w:styleId="style29" w:type="paragraph">
+  <w:style w:styleId="style32" w:type="paragraph">
     <w:name w:val="Index"/>
     <w:basedOn w:val="style0"/>
-    <w:next w:val="style29"/>
+    <w:next w:val="style32"/>
     <w:pPr>
       <w:suppressLineNumbers/>
     </w:pPr>
@@ -3790,10 +3889,10 @@
       <w:rFonts w:cs="Lohit Hindi"/>
     </w:rPr>
   </w:style>
-  <w:style w:styleId="style30" w:type="paragraph">
+  <w:style w:styleId="style33" w:type="paragraph">
     <w:name w:val="Balloon Text"/>
     <w:basedOn w:val="style0"/>
-    <w:next w:val="style30"/>
+    <w:next w:val="style33"/>
     <w:pPr>
       <w:spacing w:after="0" w:before="0" w:line="100" w:lineRule="atLeast"/>
     </w:pPr>
@@ -3803,10 +3902,10 @@
       <w:szCs w:val="16"/>
     </w:rPr>
   </w:style>
-  <w:style w:styleId="style31" w:type="paragraph">
+  <w:style w:styleId="style34" w:type="paragraph">
     <w:name w:val="Header"/>
     <w:basedOn w:val="style0"/>
-    <w:next w:val="style31"/>
+    <w:next w:val="style34"/>
     <w:pPr>
       <w:suppressLineNumbers/>
       <w:tabs>
@@ -3817,10 +3916,10 @@
     </w:pPr>
     <w:rPr/>
   </w:style>
-  <w:style w:styleId="style32" w:type="paragraph">
+  <w:style w:styleId="style35" w:type="paragraph">
     <w:name w:val="Footer"/>
     <w:basedOn w:val="style0"/>
-    <w:next w:val="style32"/>
+    <w:next w:val="style35"/>
     <w:pPr>
       <w:suppressLineNumbers/>
       <w:tabs>
@@ -3831,18 +3930,18 @@
     </w:pPr>
     <w:rPr/>
   </w:style>
-  <w:style w:styleId="style33" w:type="paragraph">
+  <w:style w:styleId="style36" w:type="paragraph">
     <w:name w:val="List Paragraph"/>
     <w:basedOn w:val="style0"/>
-    <w:next w:val="style33"/>
+    <w:next w:val="style36"/>
     <w:pPr>
       <w:ind w:hanging="0" w:left="720" w:right="0"/>
     </w:pPr>
     <w:rPr/>
   </w:style>
-  <w:style w:styleId="style34" w:type="paragraph">
+  <w:style w:styleId="style37" w:type="paragraph">
     <w:name w:val="No Spacing"/>
-    <w:next w:val="style34"/>
+    <w:next w:val="style37"/>
     <w:pPr>
       <w:widowControl/>
       <w:tabs>
@@ -3853,7 +3952,7 @@
     </w:pPr>
     <w:rPr>
       <w:rFonts w:ascii="Calibri" w:cs="Calibri" w:eastAsia="IPAPGothic" w:hAnsi="Calibri"/>
-      <w:color w:val="auto"/>
+      <w:color w:val="00000A"/>
       <w:sz w:val="22"/>
       <w:szCs w:val="22"/>
       <w:lang w:bidi="ar-SA" w:eastAsia="en-US" w:val="en-US"/>

</xml_diff>